<commit_message>
06 05 2025 transition
</commit_message>
<xml_diff>
--- a/NextPointLogix project description.docx
+++ b/NextPointLogix project description.docx
@@ -6273,7 +6273,7 @@
               </wp:inline>
             </w:drawing>
           </mc:Choice>
-          <mc:Fallback xmlns:w16sdtdh="http://schemas.microsoft.com/office/word/2020/wordml/sdtdatahash" xmlns:w16du="http://schemas.microsoft.com/office/word/2023/wordml/word16du" xmlns:w16="http://schemas.microsoft.com/office/word/2018/wordml" xmlns:w16cid="http://schemas.microsoft.com/office/word/2016/wordml/cid" xmlns:w16cex="http://schemas.microsoft.com/office/word/2018/wordml/cex" xmlns:oel="http://schemas.microsoft.com/office/2019/extlst" xmlns:am3d="http://schemas.microsoft.com/office/drawing/2017/model3d" xmlns:aink="http://schemas.microsoft.com/office/drawing/2016/ink" xmlns:cx8="http://schemas.microsoft.com/office/drawing/2016/5/14/chartex" xmlns:cx7="http://schemas.microsoft.com/office/drawing/2016/5/13/chartex" xmlns:cx6="http://schemas.microsoft.com/office/drawing/2016/5/12/chartex" xmlns:cx5="http://schemas.microsoft.com/office/drawing/2016/5/11/chartex" xmlns:cx4="http://schemas.microsoft.com/office/drawing/2016/5/10/chartex" xmlns:cx3="http://schemas.microsoft.com/office/drawing/2016/5/9/chartex" xmlns:cx2="http://schemas.microsoft.com/office/drawing/2015/10/21/chartex">
+          <mc:Fallback xmlns:cx2="http://schemas.microsoft.com/office/drawing/2015/10/21/chartex" xmlns:cx3="http://schemas.microsoft.com/office/drawing/2016/5/9/chartex" xmlns:cx4="http://schemas.microsoft.com/office/drawing/2016/5/10/chartex" xmlns:cx5="http://schemas.microsoft.com/office/drawing/2016/5/11/chartex" xmlns:cx6="http://schemas.microsoft.com/office/drawing/2016/5/12/chartex" xmlns:cx7="http://schemas.microsoft.com/office/drawing/2016/5/13/chartex" xmlns:cx8="http://schemas.microsoft.com/office/drawing/2016/5/14/chartex" xmlns:aink="http://schemas.microsoft.com/office/drawing/2016/ink" xmlns:am3d="http://schemas.microsoft.com/office/drawing/2017/model3d" xmlns:oel="http://schemas.microsoft.com/office/2019/extlst" xmlns:w16cex="http://schemas.microsoft.com/office/word/2018/wordml/cex" xmlns:w16cid="http://schemas.microsoft.com/office/word/2016/wordml/cid" xmlns:w16="http://schemas.microsoft.com/office/word/2018/wordml" xmlns:w16du="http://schemas.microsoft.com/office/word/2023/wordml/word16du" xmlns:w16sdtdh="http://schemas.microsoft.com/office/word/2020/wordml/sdtdatahash">
             <w:pict>
               <v:rect w14:anchorId="49794E04" id="Rectangle 2" o:spid="_x0000_s1026" alt="Схема архітектури TransLogix" style="width:24pt;height:24pt;visibility:visible;mso-wrap-style:square;mso-left-percent:-10001;mso-top-percent:-10001;mso-position-horizontal:absolute;mso-position-horizontal-relative:char;mso-position-vertical:absolute;mso-position-vertical-relative:line;mso-left-percent:-10001;mso-top-percent:-10001;v-text-anchor:top" o:gfxdata="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" filled="f" stroked="f">
                 <o:lock v:ext="edit" aspectratio="t"/>
@@ -17976,10 +17976,7 @@
     <w:p/>
     <w:p/>
     <w:p/>
-    <w:p>
-      <w:bookmarkStart w:id="0" w:name="_GoBack"/>
-      <w:bookmarkEnd w:id="0"/>
-    </w:p>
+    <w:p/>
     <w:p>
       <w:pPr>
         <w:rPr>
@@ -18022,16 +18019,7 @@
           <w:szCs w:val="32"/>
           <w:lang w:val="ru-RU"/>
         </w:rPr>
-        <w:t>обчислювального ядра</w:t>
-      </w:r>
-      <w:r>
-        <w:rPr>
-          <w:rStyle w:val="af"/>
-          <w:sz w:val="32"/>
-          <w:szCs w:val="32"/>
-          <w:lang w:val="ru-RU"/>
-        </w:rPr>
-        <w:t>.</w:t>
+        <w:t>обчислювального ядра.</w:t>
       </w:r>
     </w:p>
     <w:p>
@@ -20275,6 +20263,1023 @@
         </w:rPr>
       </w:pPr>
     </w:p>
+    <w:p>
+      <w:pPr>
+        <w:pStyle w:val="3"/>
+        <w:rPr>
+          <w:lang w:val="ru-RU"/>
+        </w:rPr>
+      </w:pPr>
+      <w:r>
+        <w:rPr>
+          <w:rFonts w:ascii="Segoe UI Symbol" w:hAnsi="Segoe UI Symbol" w:cs="Segoe UI Symbol"/>
+          <w:lang w:val="ru-RU"/>
+        </w:rPr>
+        <w:t>✅</w:t>
+      </w:r>
+      <w:r>
+        <w:rPr>
+          <w:lang w:val="ru-RU"/>
+        </w:rPr>
+        <w:t xml:space="preserve"> </w:t>
+      </w:r>
+      <w:r>
+        <w:rPr>
+          <w:rStyle w:val="af"/>
+          <w:b w:val="0"/>
+          <w:bCs w:val="0"/>
+          <w:lang w:val="ru-RU"/>
+        </w:rPr>
+        <w:t>Алгоритм побудови оптимізованого маршруту (оновлений)</w:t>
+      </w:r>
+    </w:p>
+    <w:p>
+      <w:r>
+        <w:pict w14:anchorId="722CA242">
+          <v:rect id="_x0000_i1030" style="width:0;height:1.5pt" o:hralign="center" o:hrstd="t" o:hr="t" fillcolor="#a0a0a0" stroked="f"/>
+        </w:pict>
+      </w:r>
+    </w:p>
+    <w:p>
+      <w:pPr>
+        <w:pStyle w:val="4"/>
+      </w:pPr>
+      <w:r>
+        <w:rPr>
+          <w:rStyle w:val="af"/>
+          <w:b w:val="0"/>
+          <w:bCs w:val="0"/>
+        </w:rPr>
+        <w:t>1. Розширення структури Point</w:t>
+      </w:r>
+    </w:p>
+    <w:p>
+      <w:pPr>
+        <w:numPr>
+          <w:ilvl w:val="0"/>
+          <w:numId w:val="56"/>
+        </w:numPr>
+        <w:spacing w:before="100" w:beforeAutospacing="1" w:after="100" w:afterAutospacing="1" w:line="240" w:lineRule="auto"/>
+      </w:pPr>
+      <w:r>
+        <w:rPr>
+          <w:rStyle w:val="HTML"/>
+          <w:rFonts w:eastAsiaTheme="majorEastAsia"/>
+        </w:rPr>
+        <w:t>Point</w:t>
+      </w:r>
+      <w:r>
+        <w:t xml:space="preserve"> тепер має містити:</w:t>
+      </w:r>
+    </w:p>
+    <w:p>
+      <w:pPr>
+        <w:numPr>
+          <w:ilvl w:val="1"/>
+          <w:numId w:val="56"/>
+        </w:numPr>
+        <w:spacing w:before="100" w:beforeAutospacing="1" w:after="100" w:afterAutospacing="1" w:line="240" w:lineRule="auto"/>
+      </w:pPr>
+      <w:r>
+        <w:rPr>
+          <w:rStyle w:val="HTML"/>
+          <w:rFonts w:eastAsiaTheme="majorEastAsia"/>
+        </w:rPr>
+        <w:t>lat</w:t>
+      </w:r>
+      <w:r>
+        <w:t xml:space="preserve">, </w:t>
+      </w:r>
+      <w:r>
+        <w:rPr>
+          <w:rStyle w:val="HTML"/>
+          <w:rFonts w:eastAsiaTheme="majorEastAsia"/>
+        </w:rPr>
+        <w:t>lng</w:t>
+      </w:r>
+      <w:r>
+        <w:t xml:space="preserve">, </w:t>
+      </w:r>
+      <w:r>
+        <w:rPr>
+          <w:rStyle w:val="HTML"/>
+          <w:rFonts w:eastAsiaTheme="majorEastAsia"/>
+        </w:rPr>
+        <w:t>id</w:t>
+      </w:r>
+    </w:p>
+    <w:p>
+      <w:pPr>
+        <w:numPr>
+          <w:ilvl w:val="1"/>
+          <w:numId w:val="56"/>
+        </w:numPr>
+        <w:spacing w:before="100" w:beforeAutospacing="1" w:after="100" w:afterAutospacing="1" w:line="240" w:lineRule="auto"/>
+      </w:pPr>
+      <w:r>
+        <w:rPr>
+          <w:rFonts w:ascii="Segoe UI Symbol" w:hAnsi="Segoe UI Symbol" w:cs="Segoe UI Symbol"/>
+        </w:rPr>
+        <w:t>➕</w:t>
+      </w:r>
+      <w:r>
+        <w:t xml:space="preserve"> </w:t>
+      </w:r>
+      <w:r>
+        <w:rPr>
+          <w:rStyle w:val="HTML"/>
+          <w:rFonts w:eastAsiaTheme="majorEastAsia"/>
+        </w:rPr>
+        <w:t>point_type</w:t>
+      </w:r>
+      <w:r>
+        <w:t xml:space="preserve">: </w:t>
+      </w:r>
+      <w:r>
+        <w:rPr>
+          <w:rStyle w:val="HTML"/>
+          <w:rFonts w:eastAsiaTheme="majorEastAsia"/>
+        </w:rPr>
+        <w:t>"pickup"</w:t>
+      </w:r>
+      <w:r>
+        <w:t xml:space="preserve"> або </w:t>
+      </w:r>
+      <w:r>
+        <w:rPr>
+          <w:rStyle w:val="HTML"/>
+          <w:rFonts w:eastAsiaTheme="majorEastAsia"/>
+        </w:rPr>
+        <w:t>"dropoff"</w:t>
+      </w:r>
+      <w:r>
+        <w:t xml:space="preserve"> — </w:t>
+      </w:r>
+      <w:r>
+        <w:rPr>
+          <w:rStyle w:val="af"/>
+        </w:rPr>
+        <w:t>визначає, яку саме точку подано</w:t>
+      </w:r>
+    </w:p>
+    <w:p>
+      <w:pPr>
+        <w:spacing w:after="0"/>
+      </w:pPr>
+      <w:r>
+        <w:pict w14:anchorId="3559C1A0">
+          <v:rect id="_x0000_i1031" style="width:0;height:1.5pt" o:hralign="center" o:hrstd="t" o:hr="t" fillcolor="#a0a0a0" stroked="f"/>
+        </w:pict>
+      </w:r>
+    </w:p>
+    <w:p>
+      <w:pPr>
+        <w:pStyle w:val="4"/>
+        <w:rPr>
+          <w:lang w:val="ru-RU"/>
+        </w:rPr>
+      </w:pPr>
+      <w:r>
+        <w:rPr>
+          <w:rStyle w:val="af"/>
+          <w:b w:val="0"/>
+          <w:bCs w:val="0"/>
+          <w:lang w:val="ru-RU"/>
+        </w:rPr>
+        <w:t>2. Визначення точки роботи (</w:t>
+      </w:r>
+      <w:r>
+        <w:rPr>
+          <w:rStyle w:val="af"/>
+          <w:b w:val="0"/>
+          <w:bCs w:val="0"/>
+        </w:rPr>
+        <w:t>work</w:t>
+      </w:r>
+      <w:r>
+        <w:rPr>
+          <w:rStyle w:val="af"/>
+          <w:b w:val="0"/>
+          <w:bCs w:val="0"/>
+          <w:lang w:val="ru-RU"/>
+        </w:rPr>
+        <w:t>_</w:t>
+      </w:r>
+      <w:r>
+        <w:rPr>
+          <w:rStyle w:val="af"/>
+          <w:b w:val="0"/>
+          <w:bCs w:val="0"/>
+        </w:rPr>
+        <w:t>point</w:t>
+      </w:r>
+      <w:r>
+        <w:rPr>
+          <w:rStyle w:val="af"/>
+          <w:b w:val="0"/>
+          <w:bCs w:val="0"/>
+          <w:lang w:val="ru-RU"/>
+        </w:rPr>
+        <w:t>)</w:t>
+      </w:r>
+    </w:p>
+    <w:p>
+      <w:pPr>
+        <w:numPr>
+          <w:ilvl w:val="0"/>
+          <w:numId w:val="57"/>
+        </w:numPr>
+        <w:spacing w:before="100" w:beforeAutospacing="1" w:after="100" w:afterAutospacing="1" w:line="240" w:lineRule="auto"/>
+      </w:pPr>
+      <w:r>
+        <w:t xml:space="preserve">Фільтруються всі точки з </w:t>
+      </w:r>
+      <w:r>
+        <w:rPr>
+          <w:rStyle w:val="HTML"/>
+          <w:rFonts w:eastAsiaTheme="majorEastAsia"/>
+        </w:rPr>
+        <w:t>point_type == "dropoff"</w:t>
+      </w:r>
+      <w:r>
+        <w:t xml:space="preserve"> якщо </w:t>
+      </w:r>
+      <w:r>
+        <w:rPr>
+          <w:rStyle w:val="HTML"/>
+          <w:rFonts w:eastAsiaTheme="majorEastAsia"/>
+        </w:rPr>
+        <w:t>TO_WORK</w:t>
+      </w:r>
+      <w:r>
+        <w:t xml:space="preserve">, або </w:t>
+      </w:r>
+      <w:r>
+        <w:rPr>
+          <w:rStyle w:val="HTML"/>
+          <w:rFonts w:eastAsiaTheme="majorEastAsia"/>
+        </w:rPr>
+        <w:t>pickup</w:t>
+      </w:r>
+      <w:r>
+        <w:t xml:space="preserve"> якщо </w:t>
+      </w:r>
+      <w:r>
+        <w:rPr>
+          <w:rStyle w:val="HTML"/>
+          <w:rFonts w:eastAsiaTheme="majorEastAsia"/>
+        </w:rPr>
+        <w:t>WORK_TO_HOME</w:t>
+      </w:r>
+      <w:r>
+        <w:t>.</w:t>
+      </w:r>
+    </w:p>
+    <w:p>
+      <w:pPr>
+        <w:numPr>
+          <w:ilvl w:val="0"/>
+          <w:numId w:val="57"/>
+        </w:numPr>
+        <w:spacing w:before="100" w:beforeAutospacing="1" w:after="100" w:afterAutospacing="1" w:line="240" w:lineRule="auto"/>
+        <w:rPr>
+          <w:lang w:val="ru-RU"/>
+        </w:rPr>
+      </w:pPr>
+      <w:r>
+        <w:rPr>
+          <w:lang w:val="ru-RU"/>
+        </w:rPr>
+        <w:t xml:space="preserve">Якщо всі координати приблизно однакові (різниця </w:t>
+      </w:r>
+      <w:proofErr w:type="gramStart"/>
+      <w:r>
+        <w:rPr>
+          <w:lang w:val="ru-RU"/>
+        </w:rPr>
+        <w:t>&lt; 0.0001</w:t>
+      </w:r>
+      <w:proofErr w:type="gramEnd"/>
+      <w:r>
+        <w:rPr>
+          <w:lang w:val="ru-RU"/>
+        </w:rPr>
+        <w:t>) — беремо першу.</w:t>
+      </w:r>
+    </w:p>
+    <w:p>
+      <w:pPr>
+        <w:numPr>
+          <w:ilvl w:val="0"/>
+          <w:numId w:val="57"/>
+        </w:numPr>
+        <w:spacing w:before="100" w:beforeAutospacing="1" w:after="100" w:afterAutospacing="1" w:line="240" w:lineRule="auto"/>
+        <w:rPr>
+          <w:lang w:val="ru-RU"/>
+        </w:rPr>
+      </w:pPr>
+      <w:r>
+        <w:rPr>
+          <w:lang w:val="ru-RU"/>
+        </w:rPr>
+        <w:t>Якщо кілька варіантів — беремо найчастішу координату (</w:t>
+      </w:r>
+      <w:proofErr w:type="gramStart"/>
+      <w:r>
+        <w:rPr>
+          <w:rStyle w:val="HTML"/>
+          <w:rFonts w:eastAsiaTheme="majorEastAsia"/>
+        </w:rPr>
+        <w:t>lat</w:t>
+      </w:r>
+      <w:r>
+        <w:rPr>
+          <w:lang w:val="ru-RU"/>
+        </w:rPr>
+        <w:t>,</w:t>
+      </w:r>
+      <w:r>
+        <w:rPr>
+          <w:rStyle w:val="HTML"/>
+          <w:rFonts w:eastAsiaTheme="majorEastAsia"/>
+        </w:rPr>
+        <w:t>lng</w:t>
+      </w:r>
+      <w:proofErr w:type="gramEnd"/>
+      <w:r>
+        <w:rPr>
+          <w:lang w:val="ru-RU"/>
+        </w:rPr>
+        <w:t xml:space="preserve">) серед таких точок як </w:t>
+      </w:r>
+      <w:r>
+        <w:rPr>
+          <w:rStyle w:val="HTML"/>
+          <w:rFonts w:eastAsiaTheme="majorEastAsia"/>
+          <w:b/>
+          <w:bCs/>
+        </w:rPr>
+        <w:t>work</w:t>
+      </w:r>
+      <w:r>
+        <w:rPr>
+          <w:rStyle w:val="HTML"/>
+          <w:rFonts w:eastAsiaTheme="majorEastAsia"/>
+          <w:b/>
+          <w:bCs/>
+          <w:lang w:val="ru-RU"/>
+        </w:rPr>
+        <w:t>_</w:t>
+      </w:r>
+      <w:r>
+        <w:rPr>
+          <w:rStyle w:val="HTML"/>
+          <w:rFonts w:eastAsiaTheme="majorEastAsia"/>
+          <w:b/>
+          <w:bCs/>
+        </w:rPr>
+        <w:t>point</w:t>
+      </w:r>
+      <w:r>
+        <w:rPr>
+          <w:lang w:val="ru-RU"/>
+        </w:rPr>
+        <w:t>.</w:t>
+      </w:r>
+    </w:p>
+    <w:p>
+      <w:pPr>
+        <w:spacing w:after="0"/>
+      </w:pPr>
+      <w:r>
+        <w:pict w14:anchorId="4F65F682">
+          <v:rect id="_x0000_i1032" style="width:0;height:1.5pt" o:hralign="center" o:hrstd="t" o:hr="t" fillcolor="#a0a0a0" stroked="f"/>
+        </w:pict>
+      </w:r>
+    </w:p>
+    <w:p>
+      <w:pPr>
+        <w:pStyle w:val="4"/>
+      </w:pPr>
+      <w:r>
+        <w:rPr>
+          <w:rStyle w:val="af"/>
+          <w:b w:val="0"/>
+          <w:bCs w:val="0"/>
+        </w:rPr>
+        <w:t>3. Визначення напряму</w:t>
+      </w:r>
+    </w:p>
+    <w:p>
+      <w:pPr>
+        <w:numPr>
+          <w:ilvl w:val="0"/>
+          <w:numId w:val="58"/>
+        </w:numPr>
+        <w:spacing w:before="100" w:beforeAutospacing="1" w:after="100" w:afterAutospacing="1" w:line="240" w:lineRule="auto"/>
+      </w:pPr>
+      <w:r>
+        <w:t xml:space="preserve">Заявки містять поле </w:t>
+      </w:r>
+      <w:r>
+        <w:rPr>
+          <w:rStyle w:val="HTML"/>
+          <w:rFonts w:eastAsiaTheme="majorEastAsia"/>
+        </w:rPr>
+        <w:t>direction</w:t>
+      </w:r>
+      <w:r>
+        <w:t xml:space="preserve">, яке має значення </w:t>
+      </w:r>
+      <w:r>
+        <w:rPr>
+          <w:rStyle w:val="HTML"/>
+          <w:rFonts w:eastAsiaTheme="majorEastAsia"/>
+        </w:rPr>
+        <w:t>TO_WORK</w:t>
+      </w:r>
+      <w:r>
+        <w:t xml:space="preserve"> або </w:t>
+      </w:r>
+      <w:r>
+        <w:rPr>
+          <w:rStyle w:val="HTML"/>
+          <w:rFonts w:eastAsiaTheme="majorEastAsia"/>
+        </w:rPr>
+        <w:t>WORK_TO_HOME</w:t>
+      </w:r>
+      <w:r>
+        <w:t>.</w:t>
+      </w:r>
+    </w:p>
+    <w:p>
+      <w:pPr>
+        <w:spacing w:after="0"/>
+      </w:pPr>
+      <w:r>
+        <w:pict w14:anchorId="15AEBBD6">
+          <v:rect id="_x0000_i1033" style="width:0;height:1.5pt" o:hralign="center" o:hrstd="t" o:hr="t" fillcolor="#a0a0a0" stroked="f"/>
+        </w:pict>
+      </w:r>
+    </w:p>
+    <w:p>
+      <w:pPr>
+        <w:pStyle w:val="4"/>
+      </w:pPr>
+      <w:r>
+        <w:rPr>
+          <w:rStyle w:val="af"/>
+          <w:b w:val="0"/>
+          <w:bCs w:val="0"/>
+        </w:rPr>
+        <w:lastRenderedPageBreak/>
+        <w:t>4. Визначення другої точки маршруту</w:t>
+      </w:r>
+    </w:p>
+    <w:p>
+      <w:pPr>
+        <w:numPr>
+          <w:ilvl w:val="0"/>
+          <w:numId w:val="59"/>
+        </w:numPr>
+        <w:spacing w:before="100" w:beforeAutospacing="1" w:after="100" w:afterAutospacing="1" w:line="240" w:lineRule="auto"/>
+      </w:pPr>
+      <w:r>
+        <w:t xml:space="preserve">Обчислюється </w:t>
+      </w:r>
+      <w:r>
+        <w:rPr>
+          <w:rStyle w:val="af"/>
+        </w:rPr>
+        <w:t xml:space="preserve">найвіддаленіша точка від </w:t>
+      </w:r>
+      <w:r>
+        <w:rPr>
+          <w:rStyle w:val="HTML"/>
+          <w:rFonts w:eastAsiaTheme="majorEastAsia"/>
+          <w:b/>
+          <w:bCs/>
+        </w:rPr>
+        <w:t>work_point</w:t>
+      </w:r>
+      <w:r>
+        <w:t xml:space="preserve"> серед усіх </w:t>
+      </w:r>
+      <w:r>
+        <w:rPr>
+          <w:rStyle w:val="HTML"/>
+          <w:rFonts w:eastAsiaTheme="majorEastAsia"/>
+        </w:rPr>
+        <w:t>pickup</w:t>
+      </w:r>
+      <w:r>
+        <w:t>/</w:t>
+      </w:r>
+      <w:r>
+        <w:rPr>
+          <w:rStyle w:val="HTML"/>
+          <w:rFonts w:eastAsiaTheme="majorEastAsia"/>
+        </w:rPr>
+        <w:t>dropoff</w:t>
+      </w:r>
+      <w:r>
+        <w:t xml:space="preserve"> точок, </w:t>
+      </w:r>
+      <w:r>
+        <w:rPr>
+          <w:rStyle w:val="af"/>
+        </w:rPr>
+        <w:t xml:space="preserve">крім самого </w:t>
+      </w:r>
+      <w:r>
+        <w:rPr>
+          <w:rStyle w:val="HTML"/>
+          <w:rFonts w:eastAsiaTheme="majorEastAsia"/>
+          <w:b/>
+          <w:bCs/>
+        </w:rPr>
+        <w:t>work_point</w:t>
+      </w:r>
+      <w:r>
+        <w:t xml:space="preserve"> — назвемо її </w:t>
+      </w:r>
+      <w:r>
+        <w:rPr>
+          <w:rStyle w:val="HTML"/>
+          <w:rFonts w:eastAsiaTheme="majorEastAsia"/>
+        </w:rPr>
+        <w:t>furthest_from_work</w:t>
+      </w:r>
+      <w:r>
+        <w:t>.</w:t>
+      </w:r>
+    </w:p>
+    <w:p>
+      <w:pPr>
+        <w:spacing w:after="0"/>
+      </w:pPr>
+      <w:r>
+        <w:pict w14:anchorId="6B68B5B7">
+          <v:rect id="_x0000_i1034" style="width:0;height:1.5pt" o:hralign="center" o:hrstd="t" o:hr="t" fillcolor="#a0a0a0" stroked="f"/>
+        </w:pict>
+      </w:r>
+    </w:p>
+    <w:p>
+      <w:pPr>
+        <w:pStyle w:val="4"/>
+      </w:pPr>
+      <w:r>
+        <w:rPr>
+          <w:rStyle w:val="af"/>
+          <w:b w:val="0"/>
+          <w:bCs w:val="0"/>
+        </w:rPr>
+        <w:t>5. Формування повного списку точок</w:t>
+      </w:r>
+    </w:p>
+    <w:p>
+      <w:pPr>
+        <w:numPr>
+          <w:ilvl w:val="0"/>
+          <w:numId w:val="60"/>
+        </w:numPr>
+        <w:spacing w:before="100" w:beforeAutospacing="1" w:after="100" w:afterAutospacing="1" w:line="240" w:lineRule="auto"/>
+      </w:pPr>
+      <w:r>
+        <w:t>Створюємо послідовність:</w:t>
+      </w:r>
+    </w:p>
+    <w:p>
+      <w:pPr>
+        <w:pStyle w:val="HTML0"/>
+        <w:ind w:left="720"/>
+      </w:pPr>
+      <w:r>
+        <w:t>python</w:t>
+      </w:r>
+    </w:p>
+    <w:p>
+      <w:pPr>
+        <w:pStyle w:val="HTML0"/>
+        <w:ind w:left="720"/>
+      </w:pPr>
+      <w:r>
+        <w:t>CopyEdit</w:t>
+      </w:r>
+    </w:p>
+    <w:p>
+      <w:pPr>
+        <w:pStyle w:val="HTML0"/>
+        <w:ind w:left="720"/>
+        <w:rPr>
+          <w:rStyle w:val="HTML"/>
+          <w:rFonts w:eastAsiaTheme="majorEastAsia"/>
+        </w:rPr>
+      </w:pPr>
+      <w:r>
+        <w:rPr>
+          <w:rStyle w:val="HTML"/>
+          <w:rFonts w:eastAsiaTheme="majorEastAsia"/>
+        </w:rPr>
+        <w:t>[work_point, ...всі pickup/dropoff точки, furthest_from_work]</w:t>
+      </w:r>
+    </w:p>
+    <w:p>
+      <w:pPr>
+        <w:spacing w:before="100" w:beforeAutospacing="1" w:after="100" w:afterAutospacing="1"/>
+        <w:ind w:left="720"/>
+        <w:rPr>
+          <w:lang w:val="uk-UA"/>
+        </w:rPr>
+      </w:pPr>
+      <w:r>
+        <w:rPr>
+          <w:lang w:val="uk-UA"/>
+        </w:rPr>
+        <w:t xml:space="preserve">(тобто загальна кількість = </w:t>
+      </w:r>
+      <w:r>
+        <w:rPr>
+          <w:rStyle w:val="HTML"/>
+          <w:rFonts w:eastAsiaTheme="majorEastAsia"/>
+          <w:lang w:val="uk-UA"/>
+        </w:rPr>
+        <w:t xml:space="preserve">2 * </w:t>
+      </w:r>
+      <w:r>
+        <w:rPr>
+          <w:rStyle w:val="HTML"/>
+          <w:rFonts w:eastAsiaTheme="majorEastAsia"/>
+        </w:rPr>
+        <w:t>len</w:t>
+      </w:r>
+      <w:r>
+        <w:rPr>
+          <w:rStyle w:val="HTML"/>
+          <w:rFonts w:eastAsiaTheme="majorEastAsia"/>
+          <w:lang w:val="uk-UA"/>
+        </w:rPr>
+        <w:t>(</w:t>
+      </w:r>
+      <w:r>
+        <w:rPr>
+          <w:rStyle w:val="HTML"/>
+          <w:rFonts w:eastAsiaTheme="majorEastAsia"/>
+        </w:rPr>
+        <w:t>requests</w:t>
+      </w:r>
+      <w:r>
+        <w:rPr>
+          <w:rStyle w:val="HTML"/>
+          <w:rFonts w:eastAsiaTheme="majorEastAsia"/>
+          <w:lang w:val="uk-UA"/>
+        </w:rPr>
+        <w:t>) + 2</w:t>
+      </w:r>
+      <w:r>
+        <w:rPr>
+          <w:lang w:val="uk-UA"/>
+        </w:rPr>
+        <w:t>)</w:t>
+      </w:r>
+    </w:p>
+    <w:p>
+      <w:pPr>
+        <w:spacing w:after="0"/>
+      </w:pPr>
+      <w:r>
+        <w:pict w14:anchorId="2B10176E">
+          <v:rect id="_x0000_i1035" style="width:0;height:1.5pt" o:hralign="center" o:hrstd="t" o:hr="t" fillcolor="#a0a0a0" stroked="f"/>
+        </w:pict>
+      </w:r>
+    </w:p>
+    <w:p>
+      <w:pPr>
+        <w:pStyle w:val="4"/>
+      </w:pPr>
+      <w:r>
+        <w:rPr>
+          <w:rStyle w:val="af"/>
+          <w:b w:val="0"/>
+          <w:bCs w:val="0"/>
+        </w:rPr>
+        <w:t>6. Запит на маршрут Google Directions API</w:t>
+      </w:r>
+    </w:p>
+    <w:p>
+      <w:pPr>
+        <w:numPr>
+          <w:ilvl w:val="0"/>
+          <w:numId w:val="61"/>
+        </w:numPr>
+        <w:spacing w:before="100" w:beforeAutospacing="1" w:after="100" w:afterAutospacing="1" w:line="240" w:lineRule="auto"/>
+      </w:pPr>
+      <w:r>
+        <w:t xml:space="preserve">Прокладаємо маршрут по точках </w:t>
+      </w:r>
+      <w:r>
+        <w:rPr>
+          <w:rStyle w:val="HTML"/>
+          <w:rFonts w:eastAsiaTheme="majorEastAsia"/>
+        </w:rPr>
+        <w:t>work_point -&gt; всі -&gt; furthest_from_work</w:t>
+      </w:r>
+      <w:r>
+        <w:t xml:space="preserve">, Google повертає </w:t>
+      </w:r>
+      <w:r>
+        <w:rPr>
+          <w:rStyle w:val="HTML"/>
+          <w:rFonts w:eastAsiaTheme="majorEastAsia"/>
+        </w:rPr>
+        <w:t>waypoint_order</w:t>
+      </w:r>
+      <w:r>
+        <w:t>.</w:t>
+      </w:r>
+    </w:p>
+    <w:p>
+      <w:pPr>
+        <w:spacing w:after="0"/>
+      </w:pPr>
+      <w:r>
+        <w:pict w14:anchorId="235FAACF">
+          <v:rect id="_x0000_i1036" style="width:0;height:1.5pt" o:hralign="center" o:hrstd="t" o:hr="t" fillcolor="#a0a0a0" stroked="f"/>
+        </w:pict>
+      </w:r>
+    </w:p>
+    <w:p>
+      <w:pPr>
+        <w:pStyle w:val="4"/>
+      </w:pPr>
+      <w:r>
+        <w:rPr>
+          <w:rStyle w:val="af"/>
+          <w:b w:val="0"/>
+          <w:bCs w:val="0"/>
+        </w:rPr>
+        <w:t>7. Присвоєння sequence_number заявкам</w:t>
+      </w:r>
+    </w:p>
+    <w:p>
+      <w:pPr>
+        <w:numPr>
+          <w:ilvl w:val="0"/>
+          <w:numId w:val="62"/>
+        </w:numPr>
+        <w:spacing w:before="100" w:beforeAutospacing="1" w:after="100" w:afterAutospacing="1" w:line="240" w:lineRule="auto"/>
+      </w:pPr>
+      <w:r>
+        <w:t>Для кожної заявки:</w:t>
+      </w:r>
+    </w:p>
+    <w:p>
+      <w:pPr>
+        <w:numPr>
+          <w:ilvl w:val="1"/>
+          <w:numId w:val="62"/>
+        </w:numPr>
+        <w:spacing w:before="100" w:beforeAutospacing="1" w:after="100" w:afterAutospacing="1" w:line="240" w:lineRule="auto"/>
+      </w:pPr>
+      <w:r>
+        <w:t xml:space="preserve">визначаємо, де її pickup і dropoff координати зустрілися у </w:t>
+      </w:r>
+      <w:r>
+        <w:rPr>
+          <w:rStyle w:val="HTML"/>
+          <w:rFonts w:eastAsiaTheme="majorEastAsia"/>
+        </w:rPr>
+        <w:t>optimized_route.stops</w:t>
+      </w:r>
+    </w:p>
+    <w:p>
+      <w:pPr>
+        <w:numPr>
+          <w:ilvl w:val="1"/>
+          <w:numId w:val="62"/>
+        </w:numPr>
+        <w:spacing w:before="100" w:beforeAutospacing="1" w:after="100" w:afterAutospacing="1" w:line="240" w:lineRule="auto"/>
+      </w:pPr>
+      <w:r>
+        <w:t xml:space="preserve">Для </w:t>
+      </w:r>
+      <w:r>
+        <w:rPr>
+          <w:rStyle w:val="HTML"/>
+          <w:rFonts w:eastAsiaTheme="majorEastAsia"/>
+        </w:rPr>
+        <w:t>TO_WORK</w:t>
+      </w:r>
+      <w:r>
+        <w:t xml:space="preserve">: сортуємо заявки </w:t>
+      </w:r>
+      <w:r>
+        <w:rPr>
+          <w:rStyle w:val="af"/>
+        </w:rPr>
+        <w:t xml:space="preserve">за віддаленістю до </w:t>
+      </w:r>
+      <w:r>
+        <w:rPr>
+          <w:rStyle w:val="HTML"/>
+          <w:rFonts w:eastAsiaTheme="majorEastAsia"/>
+          <w:b/>
+          <w:bCs/>
+        </w:rPr>
+        <w:t>work_point</w:t>
+      </w:r>
+      <w:r>
+        <w:t>, найближчий сідає останнім</w:t>
+      </w:r>
+    </w:p>
+    <w:p>
+      <w:pPr>
+        <w:numPr>
+          <w:ilvl w:val="1"/>
+          <w:numId w:val="62"/>
+        </w:numPr>
+        <w:spacing w:before="100" w:beforeAutospacing="1" w:after="100" w:afterAutospacing="1" w:line="240" w:lineRule="auto"/>
+        <w:rPr>
+          <w:lang w:val="ru-RU"/>
+        </w:rPr>
+      </w:pPr>
+      <w:r>
+        <w:rPr>
+          <w:lang w:val="ru-RU"/>
+        </w:rPr>
+        <w:t xml:space="preserve">Для </w:t>
+      </w:r>
+      <w:r>
+        <w:rPr>
+          <w:rStyle w:val="HTML"/>
+          <w:rFonts w:eastAsiaTheme="majorEastAsia"/>
+        </w:rPr>
+        <w:t>WORK</w:t>
+      </w:r>
+      <w:r>
+        <w:rPr>
+          <w:rStyle w:val="HTML"/>
+          <w:rFonts w:eastAsiaTheme="majorEastAsia"/>
+          <w:lang w:val="ru-RU"/>
+        </w:rPr>
+        <w:t>_</w:t>
+      </w:r>
+      <w:r>
+        <w:rPr>
+          <w:rStyle w:val="HTML"/>
+          <w:rFonts w:eastAsiaTheme="majorEastAsia"/>
+        </w:rPr>
+        <w:t>TO</w:t>
+      </w:r>
+      <w:r>
+        <w:rPr>
+          <w:rStyle w:val="HTML"/>
+          <w:rFonts w:eastAsiaTheme="majorEastAsia"/>
+          <w:lang w:val="ru-RU"/>
+        </w:rPr>
+        <w:t>_</w:t>
+      </w:r>
+      <w:r>
+        <w:rPr>
+          <w:rStyle w:val="HTML"/>
+          <w:rFonts w:eastAsiaTheme="majorEastAsia"/>
+        </w:rPr>
+        <w:t>HOME</w:t>
+      </w:r>
+      <w:r>
+        <w:rPr>
+          <w:lang w:val="ru-RU"/>
+        </w:rPr>
+        <w:t>: першим висаджується той, хто найближче</w:t>
+      </w:r>
+    </w:p>
+    <w:p>
+      <w:pPr>
+        <w:spacing w:after="0"/>
+      </w:pPr>
+      <w:r>
+        <w:pict w14:anchorId="2828847E">
+          <v:rect id="_x0000_i1037" style="width:0;height:1.5pt" o:hralign="center" o:hrstd="t" o:hr="t" fillcolor="#a0a0a0" stroked="f"/>
+        </w:pict>
+      </w:r>
+    </w:p>
+    <w:p>
+      <w:pPr>
+        <w:pStyle w:val="4"/>
+      </w:pPr>
+      <w:r>
+        <w:rPr>
+          <w:rStyle w:val="af"/>
+          <w:b w:val="0"/>
+          <w:bCs w:val="0"/>
+        </w:rPr>
+        <w:t>8. Повернення результату</w:t>
+      </w:r>
+    </w:p>
+    <w:p>
+      <w:pPr>
+        <w:numPr>
+          <w:ilvl w:val="0"/>
+          <w:numId w:val="63"/>
+        </w:numPr>
+        <w:spacing w:before="100" w:beforeAutospacing="1" w:after="100" w:afterAutospacing="1" w:line="240" w:lineRule="auto"/>
+      </w:pPr>
+      <w:r>
+        <w:t>Повертається:</w:t>
+      </w:r>
+    </w:p>
+    <w:p>
+      <w:pPr>
+        <w:numPr>
+          <w:ilvl w:val="1"/>
+          <w:numId w:val="63"/>
+        </w:numPr>
+        <w:spacing w:before="100" w:beforeAutospacing="1" w:after="100" w:afterAutospacing="1" w:line="240" w:lineRule="auto"/>
+      </w:pPr>
+      <w:r>
+        <w:rPr>
+          <w:rStyle w:val="af"/>
+        </w:rPr>
+        <w:t xml:space="preserve">всі заявки з оновленим </w:t>
+      </w:r>
+      <w:r>
+        <w:rPr>
+          <w:rStyle w:val="HTML"/>
+          <w:rFonts w:eastAsiaTheme="majorEastAsia"/>
+          <w:b/>
+          <w:bCs/>
+        </w:rPr>
+        <w:t>sequence_number</w:t>
+      </w:r>
+    </w:p>
+    <w:p>
+      <w:pPr>
+        <w:numPr>
+          <w:ilvl w:val="1"/>
+          <w:numId w:val="63"/>
+        </w:numPr>
+        <w:spacing w:before="100" w:beforeAutospacing="1" w:after="100" w:afterAutospacing="1" w:line="240" w:lineRule="auto"/>
+      </w:pPr>
+      <w:r>
+        <w:rPr>
+          <w:rStyle w:val="af"/>
+        </w:rPr>
+        <w:t xml:space="preserve">точки </w:t>
+      </w:r>
+      <w:r>
+        <w:rPr>
+          <w:rStyle w:val="HTML"/>
+          <w:rFonts w:eastAsiaTheme="majorEastAsia"/>
+          <w:b/>
+          <w:bCs/>
+        </w:rPr>
+        <w:t>work_point</w:t>
+      </w:r>
+      <w:r>
+        <w:rPr>
+          <w:rStyle w:val="af"/>
+        </w:rPr>
+        <w:t xml:space="preserve"> і </w:t>
+      </w:r>
+      <w:r>
+        <w:rPr>
+          <w:rStyle w:val="HTML"/>
+          <w:rFonts w:eastAsiaTheme="majorEastAsia"/>
+          <w:b/>
+          <w:bCs/>
+        </w:rPr>
+        <w:t>furthest_from_work</w:t>
+      </w:r>
+    </w:p>
+    <w:p>
+      <w:pPr>
+        <w:numPr>
+          <w:ilvl w:val="1"/>
+          <w:numId w:val="63"/>
+        </w:numPr>
+        <w:spacing w:before="100" w:beforeAutospacing="1" w:after="100" w:afterAutospacing="1" w:line="240" w:lineRule="auto"/>
+      </w:pPr>
+      <w:r>
+        <w:rPr>
+          <w:rStyle w:val="af"/>
+        </w:rPr>
+        <w:t>дані маршруту: stops, distance, duration</w:t>
+      </w:r>
+    </w:p>
+    <w:p>
+      <w:pPr>
+        <w:spacing w:after="0"/>
+      </w:pPr>
+      <w:r>
+        <w:pict w14:anchorId="356F9F94">
+          <v:rect id="_x0000_i1038" style="width:0;height:1.5pt" o:hralign="center" o:hrstd="t" o:hr="t" fillcolor="#a0a0a0" stroked="f"/>
+        </w:pict>
+      </w:r>
+    </w:p>
+    <w:p>
+      <w:bookmarkStart w:id="0" w:name="_GoBack"/>
+      <w:bookmarkEnd w:id="0"/>
+    </w:p>
     <w:sectPr>
       <w:pgSz w:w="12240" w:h="15840"/>
       <w:pgMar w:top="1440" w:right="1440" w:bottom="1440" w:left="1440" w:header="720" w:footer="720" w:gutter="0"/>
@@ -21392,6 +22397,155 @@
     </w:lvl>
   </w:abstractNum>
   <w:abstractNum w:abstractNumId="8" w15:restartNumberingAfterBreak="0">
+    <w:nsid w:val="0A9531EA"/>
+    <w:multiLevelType w:val="multilevel"/>
+    <w:tmpl w:val="1CC64C5C"/>
+    <w:lvl w:ilvl="0">
+      <w:start w:val="1"/>
+      <w:numFmt w:val="bullet"/>
+      <w:lvlText w:val=""/>
+      <w:lvlJc w:val="left"/>
+      <w:pPr>
+        <w:tabs>
+          <w:tab w:val="num" w:pos="720"/>
+        </w:tabs>
+        <w:ind w:left="720" w:hanging="360"/>
+      </w:pPr>
+      <w:rPr>
+        <w:rFonts w:ascii="Symbol" w:hAnsi="Symbol" w:hint="default"/>
+        <w:sz w:val="20"/>
+      </w:rPr>
+    </w:lvl>
+    <w:lvl w:ilvl="1" w:tentative="1">
+      <w:start w:val="1"/>
+      <w:numFmt w:val="bullet"/>
+      <w:lvlText w:val="o"/>
+      <w:lvlJc w:val="left"/>
+      <w:pPr>
+        <w:tabs>
+          <w:tab w:val="num" w:pos="1440"/>
+        </w:tabs>
+        <w:ind w:left="1440" w:hanging="360"/>
+      </w:pPr>
+      <w:rPr>
+        <w:rFonts w:ascii="Courier New" w:hAnsi="Courier New" w:hint="default"/>
+        <w:sz w:val="20"/>
+      </w:rPr>
+    </w:lvl>
+    <w:lvl w:ilvl="2" w:tentative="1">
+      <w:start w:val="1"/>
+      <w:numFmt w:val="bullet"/>
+      <w:lvlText w:val=""/>
+      <w:lvlJc w:val="left"/>
+      <w:pPr>
+        <w:tabs>
+          <w:tab w:val="num" w:pos="2160"/>
+        </w:tabs>
+        <w:ind w:left="2160" w:hanging="360"/>
+      </w:pPr>
+      <w:rPr>
+        <w:rFonts w:ascii="Wingdings" w:hAnsi="Wingdings" w:hint="default"/>
+        <w:sz w:val="20"/>
+      </w:rPr>
+    </w:lvl>
+    <w:lvl w:ilvl="3" w:tentative="1">
+      <w:start w:val="1"/>
+      <w:numFmt w:val="bullet"/>
+      <w:lvlText w:val=""/>
+      <w:lvlJc w:val="left"/>
+      <w:pPr>
+        <w:tabs>
+          <w:tab w:val="num" w:pos="2880"/>
+        </w:tabs>
+        <w:ind w:left="2880" w:hanging="360"/>
+      </w:pPr>
+      <w:rPr>
+        <w:rFonts w:ascii="Wingdings" w:hAnsi="Wingdings" w:hint="default"/>
+        <w:sz w:val="20"/>
+      </w:rPr>
+    </w:lvl>
+    <w:lvl w:ilvl="4" w:tentative="1">
+      <w:start w:val="1"/>
+      <w:numFmt w:val="bullet"/>
+      <w:lvlText w:val=""/>
+      <w:lvlJc w:val="left"/>
+      <w:pPr>
+        <w:tabs>
+          <w:tab w:val="num" w:pos="3600"/>
+        </w:tabs>
+        <w:ind w:left="3600" w:hanging="360"/>
+      </w:pPr>
+      <w:rPr>
+        <w:rFonts w:ascii="Wingdings" w:hAnsi="Wingdings" w:hint="default"/>
+        <w:sz w:val="20"/>
+      </w:rPr>
+    </w:lvl>
+    <w:lvl w:ilvl="5" w:tentative="1">
+      <w:start w:val="1"/>
+      <w:numFmt w:val="bullet"/>
+      <w:lvlText w:val=""/>
+      <w:lvlJc w:val="left"/>
+      <w:pPr>
+        <w:tabs>
+          <w:tab w:val="num" w:pos="4320"/>
+        </w:tabs>
+        <w:ind w:left="4320" w:hanging="360"/>
+      </w:pPr>
+      <w:rPr>
+        <w:rFonts w:ascii="Wingdings" w:hAnsi="Wingdings" w:hint="default"/>
+        <w:sz w:val="20"/>
+      </w:rPr>
+    </w:lvl>
+    <w:lvl w:ilvl="6" w:tentative="1">
+      <w:start w:val="1"/>
+      <w:numFmt w:val="bullet"/>
+      <w:lvlText w:val=""/>
+      <w:lvlJc w:val="left"/>
+      <w:pPr>
+        <w:tabs>
+          <w:tab w:val="num" w:pos="5040"/>
+        </w:tabs>
+        <w:ind w:left="5040" w:hanging="360"/>
+      </w:pPr>
+      <w:rPr>
+        <w:rFonts w:ascii="Wingdings" w:hAnsi="Wingdings" w:hint="default"/>
+        <w:sz w:val="20"/>
+      </w:rPr>
+    </w:lvl>
+    <w:lvl w:ilvl="7" w:tentative="1">
+      <w:start w:val="1"/>
+      <w:numFmt w:val="bullet"/>
+      <w:lvlText w:val=""/>
+      <w:lvlJc w:val="left"/>
+      <w:pPr>
+        <w:tabs>
+          <w:tab w:val="num" w:pos="5760"/>
+        </w:tabs>
+        <w:ind w:left="5760" w:hanging="360"/>
+      </w:pPr>
+      <w:rPr>
+        <w:rFonts w:ascii="Wingdings" w:hAnsi="Wingdings" w:hint="default"/>
+        <w:sz w:val="20"/>
+      </w:rPr>
+    </w:lvl>
+    <w:lvl w:ilvl="8" w:tentative="1">
+      <w:start w:val="1"/>
+      <w:numFmt w:val="bullet"/>
+      <w:lvlText w:val=""/>
+      <w:lvlJc w:val="left"/>
+      <w:pPr>
+        <w:tabs>
+          <w:tab w:val="num" w:pos="6480"/>
+        </w:tabs>
+        <w:ind w:left="6480" w:hanging="360"/>
+      </w:pPr>
+      <w:rPr>
+        <w:rFonts w:ascii="Wingdings" w:hAnsi="Wingdings" w:hint="default"/>
+        <w:sz w:val="20"/>
+      </w:rPr>
+    </w:lvl>
+  </w:abstractNum>
+  <w:abstractNum w:abstractNumId="9" w15:restartNumberingAfterBreak="0">
     <w:nsid w:val="0C695A49"/>
     <w:multiLevelType w:val="multilevel"/>
     <w:tmpl w:val="CC8A4CB0"/>
@@ -21540,7 +22694,7 @@
       </w:rPr>
     </w:lvl>
   </w:abstractNum>
-  <w:abstractNum w:abstractNumId="9" w15:restartNumberingAfterBreak="0">
+  <w:abstractNum w:abstractNumId="10" w15:restartNumberingAfterBreak="0">
     <w:nsid w:val="0D547516"/>
     <w:multiLevelType w:val="multilevel"/>
     <w:tmpl w:val="1BCE0E72"/>
@@ -21657,7 +22811,7 @@
       </w:pPr>
     </w:lvl>
   </w:abstractNum>
-  <w:abstractNum w:abstractNumId="10" w15:restartNumberingAfterBreak="0">
+  <w:abstractNum w:abstractNumId="11" w15:restartNumberingAfterBreak="0">
     <w:nsid w:val="0EAC1B8B"/>
     <w:multiLevelType w:val="multilevel"/>
     <w:tmpl w:val="9E2ECEF4"/>
@@ -21806,7 +22960,7 @@
       </w:rPr>
     </w:lvl>
   </w:abstractNum>
-  <w:abstractNum w:abstractNumId="11" w15:restartNumberingAfterBreak="0">
+  <w:abstractNum w:abstractNumId="12" w15:restartNumberingAfterBreak="0">
     <w:nsid w:val="10E84F58"/>
     <w:multiLevelType w:val="multilevel"/>
     <w:tmpl w:val="4024187E"/>
@@ -21955,7 +23109,7 @@
       </w:rPr>
     </w:lvl>
   </w:abstractNum>
-  <w:abstractNum w:abstractNumId="12" w15:restartNumberingAfterBreak="0">
+  <w:abstractNum w:abstractNumId="13" w15:restartNumberingAfterBreak="0">
     <w:nsid w:val="116E6DD2"/>
     <w:multiLevelType w:val="multilevel"/>
     <w:tmpl w:val="DA4C17FA"/>
@@ -22104,7 +23258,156 @@
       </w:rPr>
     </w:lvl>
   </w:abstractNum>
-  <w:abstractNum w:abstractNumId="13" w15:restartNumberingAfterBreak="0">
+  <w:abstractNum w:abstractNumId="14" w15:restartNumberingAfterBreak="0">
+    <w:nsid w:val="13556098"/>
+    <w:multiLevelType w:val="multilevel"/>
+    <w:tmpl w:val="C2EA0A88"/>
+    <w:lvl w:ilvl="0">
+      <w:start w:val="1"/>
+      <w:numFmt w:val="bullet"/>
+      <w:lvlText w:val=""/>
+      <w:lvlJc w:val="left"/>
+      <w:pPr>
+        <w:tabs>
+          <w:tab w:val="num" w:pos="720"/>
+        </w:tabs>
+        <w:ind w:left="720" w:hanging="360"/>
+      </w:pPr>
+      <w:rPr>
+        <w:rFonts w:ascii="Symbol" w:hAnsi="Symbol" w:hint="default"/>
+        <w:sz w:val="20"/>
+      </w:rPr>
+    </w:lvl>
+    <w:lvl w:ilvl="1">
+      <w:start w:val="1"/>
+      <w:numFmt w:val="bullet"/>
+      <w:lvlText w:val="o"/>
+      <w:lvlJc w:val="left"/>
+      <w:pPr>
+        <w:tabs>
+          <w:tab w:val="num" w:pos="1440"/>
+        </w:tabs>
+        <w:ind w:left="1440" w:hanging="360"/>
+      </w:pPr>
+      <w:rPr>
+        <w:rFonts w:ascii="Courier New" w:hAnsi="Courier New" w:hint="default"/>
+        <w:sz w:val="20"/>
+      </w:rPr>
+    </w:lvl>
+    <w:lvl w:ilvl="2" w:tentative="1">
+      <w:start w:val="1"/>
+      <w:numFmt w:val="bullet"/>
+      <w:lvlText w:val=""/>
+      <w:lvlJc w:val="left"/>
+      <w:pPr>
+        <w:tabs>
+          <w:tab w:val="num" w:pos="2160"/>
+        </w:tabs>
+        <w:ind w:left="2160" w:hanging="360"/>
+      </w:pPr>
+      <w:rPr>
+        <w:rFonts w:ascii="Wingdings" w:hAnsi="Wingdings" w:hint="default"/>
+        <w:sz w:val="20"/>
+      </w:rPr>
+    </w:lvl>
+    <w:lvl w:ilvl="3" w:tentative="1">
+      <w:start w:val="1"/>
+      <w:numFmt w:val="bullet"/>
+      <w:lvlText w:val=""/>
+      <w:lvlJc w:val="left"/>
+      <w:pPr>
+        <w:tabs>
+          <w:tab w:val="num" w:pos="2880"/>
+        </w:tabs>
+        <w:ind w:left="2880" w:hanging="360"/>
+      </w:pPr>
+      <w:rPr>
+        <w:rFonts w:ascii="Wingdings" w:hAnsi="Wingdings" w:hint="default"/>
+        <w:sz w:val="20"/>
+      </w:rPr>
+    </w:lvl>
+    <w:lvl w:ilvl="4" w:tentative="1">
+      <w:start w:val="1"/>
+      <w:numFmt w:val="bullet"/>
+      <w:lvlText w:val=""/>
+      <w:lvlJc w:val="left"/>
+      <w:pPr>
+        <w:tabs>
+          <w:tab w:val="num" w:pos="3600"/>
+        </w:tabs>
+        <w:ind w:left="3600" w:hanging="360"/>
+      </w:pPr>
+      <w:rPr>
+        <w:rFonts w:ascii="Wingdings" w:hAnsi="Wingdings" w:hint="default"/>
+        <w:sz w:val="20"/>
+      </w:rPr>
+    </w:lvl>
+    <w:lvl w:ilvl="5" w:tentative="1">
+      <w:start w:val="1"/>
+      <w:numFmt w:val="bullet"/>
+      <w:lvlText w:val=""/>
+      <w:lvlJc w:val="left"/>
+      <w:pPr>
+        <w:tabs>
+          <w:tab w:val="num" w:pos="4320"/>
+        </w:tabs>
+        <w:ind w:left="4320" w:hanging="360"/>
+      </w:pPr>
+      <w:rPr>
+        <w:rFonts w:ascii="Wingdings" w:hAnsi="Wingdings" w:hint="default"/>
+        <w:sz w:val="20"/>
+      </w:rPr>
+    </w:lvl>
+    <w:lvl w:ilvl="6" w:tentative="1">
+      <w:start w:val="1"/>
+      <w:numFmt w:val="bullet"/>
+      <w:lvlText w:val=""/>
+      <w:lvlJc w:val="left"/>
+      <w:pPr>
+        <w:tabs>
+          <w:tab w:val="num" w:pos="5040"/>
+        </w:tabs>
+        <w:ind w:left="5040" w:hanging="360"/>
+      </w:pPr>
+      <w:rPr>
+        <w:rFonts w:ascii="Wingdings" w:hAnsi="Wingdings" w:hint="default"/>
+        <w:sz w:val="20"/>
+      </w:rPr>
+    </w:lvl>
+    <w:lvl w:ilvl="7" w:tentative="1">
+      <w:start w:val="1"/>
+      <w:numFmt w:val="bullet"/>
+      <w:lvlText w:val=""/>
+      <w:lvlJc w:val="left"/>
+      <w:pPr>
+        <w:tabs>
+          <w:tab w:val="num" w:pos="5760"/>
+        </w:tabs>
+        <w:ind w:left="5760" w:hanging="360"/>
+      </w:pPr>
+      <w:rPr>
+        <w:rFonts w:ascii="Wingdings" w:hAnsi="Wingdings" w:hint="default"/>
+        <w:sz w:val="20"/>
+      </w:rPr>
+    </w:lvl>
+    <w:lvl w:ilvl="8" w:tentative="1">
+      <w:start w:val="1"/>
+      <w:numFmt w:val="bullet"/>
+      <w:lvlText w:val=""/>
+      <w:lvlJc w:val="left"/>
+      <w:pPr>
+        <w:tabs>
+          <w:tab w:val="num" w:pos="6480"/>
+        </w:tabs>
+        <w:ind w:left="6480" w:hanging="360"/>
+      </w:pPr>
+      <w:rPr>
+        <w:rFonts w:ascii="Wingdings" w:hAnsi="Wingdings" w:hint="default"/>
+        <w:sz w:val="20"/>
+      </w:rPr>
+    </w:lvl>
+  </w:abstractNum>
+  <w:abstractNum w:abstractNumId="15" w15:restartNumberingAfterBreak="0">
     <w:nsid w:val="141A6455"/>
     <w:multiLevelType w:val="multilevel"/>
     <w:tmpl w:val="C3DE90C0"/>
@@ -22253,7 +23556,7 @@
       </w:rPr>
     </w:lvl>
   </w:abstractNum>
-  <w:abstractNum w:abstractNumId="14" w15:restartNumberingAfterBreak="0">
+  <w:abstractNum w:abstractNumId="16" w15:restartNumberingAfterBreak="0">
     <w:nsid w:val="14873FE6"/>
     <w:multiLevelType w:val="multilevel"/>
     <w:tmpl w:val="2A6A6E6E"/>
@@ -22374,7 +23677,7 @@
       </w:pPr>
     </w:lvl>
   </w:abstractNum>
-  <w:abstractNum w:abstractNumId="15" w15:restartNumberingAfterBreak="0">
+  <w:abstractNum w:abstractNumId="17" w15:restartNumberingAfterBreak="0">
     <w:nsid w:val="177A506C"/>
     <w:multiLevelType w:val="multilevel"/>
     <w:tmpl w:val="0C2EABF2"/>
@@ -22491,7 +23794,7 @@
       </w:pPr>
     </w:lvl>
   </w:abstractNum>
-  <w:abstractNum w:abstractNumId="16" w15:restartNumberingAfterBreak="0">
+  <w:abstractNum w:abstractNumId="18" w15:restartNumberingAfterBreak="0">
     <w:nsid w:val="185C406A"/>
     <w:multiLevelType w:val="multilevel"/>
     <w:tmpl w:val="A536A808"/>
@@ -22608,7 +23911,7 @@
       </w:pPr>
     </w:lvl>
   </w:abstractNum>
-  <w:abstractNum w:abstractNumId="17" w15:restartNumberingAfterBreak="0">
+  <w:abstractNum w:abstractNumId="19" w15:restartNumberingAfterBreak="0">
     <w:nsid w:val="19660E6C"/>
     <w:multiLevelType w:val="multilevel"/>
     <w:tmpl w:val="D19285B2"/>
@@ -22725,7 +24028,7 @@
       </w:pPr>
     </w:lvl>
   </w:abstractNum>
-  <w:abstractNum w:abstractNumId="18" w15:restartNumberingAfterBreak="0">
+  <w:abstractNum w:abstractNumId="20" w15:restartNumberingAfterBreak="0">
     <w:nsid w:val="19C4310C"/>
     <w:multiLevelType w:val="multilevel"/>
     <w:tmpl w:val="C8947A02"/>
@@ -22842,7 +24145,7 @@
       </w:pPr>
     </w:lvl>
   </w:abstractNum>
-  <w:abstractNum w:abstractNumId="19" w15:restartNumberingAfterBreak="0">
+  <w:abstractNum w:abstractNumId="21" w15:restartNumberingAfterBreak="0">
     <w:nsid w:val="1ACB0826"/>
     <w:multiLevelType w:val="multilevel"/>
     <w:tmpl w:val="9D50A8BE"/>
@@ -22991,7 +24294,7 @@
       </w:rPr>
     </w:lvl>
   </w:abstractNum>
-  <w:abstractNum w:abstractNumId="20" w15:restartNumberingAfterBreak="0">
+  <w:abstractNum w:abstractNumId="22" w15:restartNumberingAfterBreak="0">
     <w:nsid w:val="1DC24C68"/>
     <w:multiLevelType w:val="multilevel"/>
     <w:tmpl w:val="F462EB4C"/>
@@ -23108,7 +24411,7 @@
       </w:pPr>
     </w:lvl>
   </w:abstractNum>
-  <w:abstractNum w:abstractNumId="21" w15:restartNumberingAfterBreak="0">
+  <w:abstractNum w:abstractNumId="23" w15:restartNumberingAfterBreak="0">
     <w:nsid w:val="1E265145"/>
     <w:multiLevelType w:val="multilevel"/>
     <w:tmpl w:val="024215E8"/>
@@ -23225,7 +24528,7 @@
       </w:pPr>
     </w:lvl>
   </w:abstractNum>
-  <w:abstractNum w:abstractNumId="22" w15:restartNumberingAfterBreak="0">
+  <w:abstractNum w:abstractNumId="24" w15:restartNumberingAfterBreak="0">
     <w:nsid w:val="20F03D58"/>
     <w:multiLevelType w:val="multilevel"/>
     <w:tmpl w:val="1B70E6DC"/>
@@ -23374,7 +24677,7 @@
       </w:rPr>
     </w:lvl>
   </w:abstractNum>
-  <w:abstractNum w:abstractNumId="23" w15:restartNumberingAfterBreak="0">
+  <w:abstractNum w:abstractNumId="25" w15:restartNumberingAfterBreak="0">
     <w:nsid w:val="23E65D3A"/>
     <w:multiLevelType w:val="multilevel"/>
     <w:tmpl w:val="A5F4FD32"/>
@@ -23491,7 +24794,7 @@
       </w:pPr>
     </w:lvl>
   </w:abstractNum>
-  <w:abstractNum w:abstractNumId="24" w15:restartNumberingAfterBreak="0">
+  <w:abstractNum w:abstractNumId="26" w15:restartNumberingAfterBreak="0">
     <w:nsid w:val="28E17787"/>
     <w:multiLevelType w:val="multilevel"/>
     <w:tmpl w:val="829054C0"/>
@@ -23608,7 +24911,7 @@
       </w:pPr>
     </w:lvl>
   </w:abstractNum>
-  <w:abstractNum w:abstractNumId="25" w15:restartNumberingAfterBreak="0">
+  <w:abstractNum w:abstractNumId="27" w15:restartNumberingAfterBreak="0">
     <w:nsid w:val="28EE7274"/>
     <w:multiLevelType w:val="multilevel"/>
     <w:tmpl w:val="31EE04B2"/>
@@ -23725,7 +25028,7 @@
       </w:pPr>
     </w:lvl>
   </w:abstractNum>
-  <w:abstractNum w:abstractNumId="26" w15:restartNumberingAfterBreak="0">
+  <w:abstractNum w:abstractNumId="28" w15:restartNumberingAfterBreak="0">
     <w:nsid w:val="291F3B38"/>
     <w:multiLevelType w:val="multilevel"/>
     <w:tmpl w:val="10A8719A"/>
@@ -23842,7 +25145,7 @@
       </w:pPr>
     </w:lvl>
   </w:abstractNum>
-  <w:abstractNum w:abstractNumId="27" w15:restartNumberingAfterBreak="0">
+  <w:abstractNum w:abstractNumId="29" w15:restartNumberingAfterBreak="0">
     <w:nsid w:val="2A48554E"/>
     <w:multiLevelType w:val="multilevel"/>
     <w:tmpl w:val="C130E7BE"/>
@@ -23959,7 +25262,7 @@
       </w:pPr>
     </w:lvl>
   </w:abstractNum>
-  <w:abstractNum w:abstractNumId="28" w15:restartNumberingAfterBreak="0">
+  <w:abstractNum w:abstractNumId="30" w15:restartNumberingAfterBreak="0">
     <w:nsid w:val="2FFA338E"/>
     <w:multiLevelType w:val="multilevel"/>
     <w:tmpl w:val="13748AF4"/>
@@ -24084,7 +25387,7 @@
       </w:pPr>
     </w:lvl>
   </w:abstractNum>
-  <w:abstractNum w:abstractNumId="29" w15:restartNumberingAfterBreak="0">
+  <w:abstractNum w:abstractNumId="31" w15:restartNumberingAfterBreak="0">
     <w:nsid w:val="31BE1080"/>
     <w:multiLevelType w:val="multilevel"/>
     <w:tmpl w:val="7F94D9F8"/>
@@ -24233,7 +25536,7 @@
       </w:rPr>
     </w:lvl>
   </w:abstractNum>
-  <w:abstractNum w:abstractNumId="30" w15:restartNumberingAfterBreak="0">
+  <w:abstractNum w:abstractNumId="32" w15:restartNumberingAfterBreak="0">
     <w:nsid w:val="3490328A"/>
     <w:multiLevelType w:val="multilevel"/>
     <w:tmpl w:val="26EEFAA4"/>
@@ -24382,7 +25685,7 @@
       </w:rPr>
     </w:lvl>
   </w:abstractNum>
-  <w:abstractNum w:abstractNumId="31" w15:restartNumberingAfterBreak="0">
+  <w:abstractNum w:abstractNumId="33" w15:restartNumberingAfterBreak="0">
     <w:nsid w:val="34D877F4"/>
     <w:multiLevelType w:val="multilevel"/>
     <w:tmpl w:val="3236B3E2"/>
@@ -24531,7 +25834,7 @@
       </w:rPr>
     </w:lvl>
   </w:abstractNum>
-  <w:abstractNum w:abstractNumId="32" w15:restartNumberingAfterBreak="0">
+  <w:abstractNum w:abstractNumId="34" w15:restartNumberingAfterBreak="0">
     <w:nsid w:val="36CC79D3"/>
     <w:multiLevelType w:val="multilevel"/>
     <w:tmpl w:val="AEB038EC"/>
@@ -24648,7 +25951,7 @@
       </w:pPr>
     </w:lvl>
   </w:abstractNum>
-  <w:abstractNum w:abstractNumId="33" w15:restartNumberingAfterBreak="0">
+  <w:abstractNum w:abstractNumId="35" w15:restartNumberingAfterBreak="0">
     <w:nsid w:val="3981597B"/>
     <w:multiLevelType w:val="multilevel"/>
     <w:tmpl w:val="1F92AB9C"/>
@@ -24761,7 +26064,7 @@
       </w:pPr>
     </w:lvl>
   </w:abstractNum>
-  <w:abstractNum w:abstractNumId="34" w15:restartNumberingAfterBreak="0">
+  <w:abstractNum w:abstractNumId="36" w15:restartNumberingAfterBreak="0">
     <w:nsid w:val="3CC2254C"/>
     <w:multiLevelType w:val="multilevel"/>
     <w:tmpl w:val="FA088686"/>
@@ -24882,7 +26185,305 @@
       </w:pPr>
     </w:lvl>
   </w:abstractNum>
-  <w:abstractNum w:abstractNumId="35" w15:restartNumberingAfterBreak="0">
+  <w:abstractNum w:abstractNumId="37" w15:restartNumberingAfterBreak="0">
+    <w:nsid w:val="425C02BE"/>
+    <w:multiLevelType w:val="multilevel"/>
+    <w:tmpl w:val="CD5A8CCC"/>
+    <w:lvl w:ilvl="0">
+      <w:start w:val="1"/>
+      <w:numFmt w:val="bullet"/>
+      <w:lvlText w:val=""/>
+      <w:lvlJc w:val="left"/>
+      <w:pPr>
+        <w:tabs>
+          <w:tab w:val="num" w:pos="720"/>
+        </w:tabs>
+        <w:ind w:left="720" w:hanging="360"/>
+      </w:pPr>
+      <w:rPr>
+        <w:rFonts w:ascii="Symbol" w:hAnsi="Symbol" w:hint="default"/>
+        <w:sz w:val="20"/>
+      </w:rPr>
+    </w:lvl>
+    <w:lvl w:ilvl="1">
+      <w:start w:val="1"/>
+      <w:numFmt w:val="bullet"/>
+      <w:lvlText w:val="o"/>
+      <w:lvlJc w:val="left"/>
+      <w:pPr>
+        <w:tabs>
+          <w:tab w:val="num" w:pos="1440"/>
+        </w:tabs>
+        <w:ind w:left="1440" w:hanging="360"/>
+      </w:pPr>
+      <w:rPr>
+        <w:rFonts w:ascii="Courier New" w:hAnsi="Courier New" w:hint="default"/>
+        <w:sz w:val="20"/>
+      </w:rPr>
+    </w:lvl>
+    <w:lvl w:ilvl="2" w:tentative="1">
+      <w:start w:val="1"/>
+      <w:numFmt w:val="bullet"/>
+      <w:lvlText w:val=""/>
+      <w:lvlJc w:val="left"/>
+      <w:pPr>
+        <w:tabs>
+          <w:tab w:val="num" w:pos="2160"/>
+        </w:tabs>
+        <w:ind w:left="2160" w:hanging="360"/>
+      </w:pPr>
+      <w:rPr>
+        <w:rFonts w:ascii="Wingdings" w:hAnsi="Wingdings" w:hint="default"/>
+        <w:sz w:val="20"/>
+      </w:rPr>
+    </w:lvl>
+    <w:lvl w:ilvl="3" w:tentative="1">
+      <w:start w:val="1"/>
+      <w:numFmt w:val="bullet"/>
+      <w:lvlText w:val=""/>
+      <w:lvlJc w:val="left"/>
+      <w:pPr>
+        <w:tabs>
+          <w:tab w:val="num" w:pos="2880"/>
+        </w:tabs>
+        <w:ind w:left="2880" w:hanging="360"/>
+      </w:pPr>
+      <w:rPr>
+        <w:rFonts w:ascii="Wingdings" w:hAnsi="Wingdings" w:hint="default"/>
+        <w:sz w:val="20"/>
+      </w:rPr>
+    </w:lvl>
+    <w:lvl w:ilvl="4" w:tentative="1">
+      <w:start w:val="1"/>
+      <w:numFmt w:val="bullet"/>
+      <w:lvlText w:val=""/>
+      <w:lvlJc w:val="left"/>
+      <w:pPr>
+        <w:tabs>
+          <w:tab w:val="num" w:pos="3600"/>
+        </w:tabs>
+        <w:ind w:left="3600" w:hanging="360"/>
+      </w:pPr>
+      <w:rPr>
+        <w:rFonts w:ascii="Wingdings" w:hAnsi="Wingdings" w:hint="default"/>
+        <w:sz w:val="20"/>
+      </w:rPr>
+    </w:lvl>
+    <w:lvl w:ilvl="5" w:tentative="1">
+      <w:start w:val="1"/>
+      <w:numFmt w:val="bullet"/>
+      <w:lvlText w:val=""/>
+      <w:lvlJc w:val="left"/>
+      <w:pPr>
+        <w:tabs>
+          <w:tab w:val="num" w:pos="4320"/>
+        </w:tabs>
+        <w:ind w:left="4320" w:hanging="360"/>
+      </w:pPr>
+      <w:rPr>
+        <w:rFonts w:ascii="Wingdings" w:hAnsi="Wingdings" w:hint="default"/>
+        <w:sz w:val="20"/>
+      </w:rPr>
+    </w:lvl>
+    <w:lvl w:ilvl="6" w:tentative="1">
+      <w:start w:val="1"/>
+      <w:numFmt w:val="bullet"/>
+      <w:lvlText w:val=""/>
+      <w:lvlJc w:val="left"/>
+      <w:pPr>
+        <w:tabs>
+          <w:tab w:val="num" w:pos="5040"/>
+        </w:tabs>
+        <w:ind w:left="5040" w:hanging="360"/>
+      </w:pPr>
+      <w:rPr>
+        <w:rFonts w:ascii="Wingdings" w:hAnsi="Wingdings" w:hint="default"/>
+        <w:sz w:val="20"/>
+      </w:rPr>
+    </w:lvl>
+    <w:lvl w:ilvl="7" w:tentative="1">
+      <w:start w:val="1"/>
+      <w:numFmt w:val="bullet"/>
+      <w:lvlText w:val=""/>
+      <w:lvlJc w:val="left"/>
+      <w:pPr>
+        <w:tabs>
+          <w:tab w:val="num" w:pos="5760"/>
+        </w:tabs>
+        <w:ind w:left="5760" w:hanging="360"/>
+      </w:pPr>
+      <w:rPr>
+        <w:rFonts w:ascii="Wingdings" w:hAnsi="Wingdings" w:hint="default"/>
+        <w:sz w:val="20"/>
+      </w:rPr>
+    </w:lvl>
+    <w:lvl w:ilvl="8" w:tentative="1">
+      <w:start w:val="1"/>
+      <w:numFmt w:val="bullet"/>
+      <w:lvlText w:val=""/>
+      <w:lvlJc w:val="left"/>
+      <w:pPr>
+        <w:tabs>
+          <w:tab w:val="num" w:pos="6480"/>
+        </w:tabs>
+        <w:ind w:left="6480" w:hanging="360"/>
+      </w:pPr>
+      <w:rPr>
+        <w:rFonts w:ascii="Wingdings" w:hAnsi="Wingdings" w:hint="default"/>
+        <w:sz w:val="20"/>
+      </w:rPr>
+    </w:lvl>
+  </w:abstractNum>
+  <w:abstractNum w:abstractNumId="38" w15:restartNumberingAfterBreak="0">
+    <w:nsid w:val="43C105A2"/>
+    <w:multiLevelType w:val="multilevel"/>
+    <w:tmpl w:val="83E8DC7A"/>
+    <w:lvl w:ilvl="0">
+      <w:start w:val="1"/>
+      <w:numFmt w:val="bullet"/>
+      <w:lvlText w:val=""/>
+      <w:lvlJc w:val="left"/>
+      <w:pPr>
+        <w:tabs>
+          <w:tab w:val="num" w:pos="720"/>
+        </w:tabs>
+        <w:ind w:left="720" w:hanging="360"/>
+      </w:pPr>
+      <w:rPr>
+        <w:rFonts w:ascii="Symbol" w:hAnsi="Symbol" w:hint="default"/>
+        <w:sz w:val="20"/>
+      </w:rPr>
+    </w:lvl>
+    <w:lvl w:ilvl="1" w:tentative="1">
+      <w:start w:val="1"/>
+      <w:numFmt w:val="bullet"/>
+      <w:lvlText w:val="o"/>
+      <w:lvlJc w:val="left"/>
+      <w:pPr>
+        <w:tabs>
+          <w:tab w:val="num" w:pos="1440"/>
+        </w:tabs>
+        <w:ind w:left="1440" w:hanging="360"/>
+      </w:pPr>
+      <w:rPr>
+        <w:rFonts w:ascii="Courier New" w:hAnsi="Courier New" w:hint="default"/>
+        <w:sz w:val="20"/>
+      </w:rPr>
+    </w:lvl>
+    <w:lvl w:ilvl="2" w:tentative="1">
+      <w:start w:val="1"/>
+      <w:numFmt w:val="bullet"/>
+      <w:lvlText w:val=""/>
+      <w:lvlJc w:val="left"/>
+      <w:pPr>
+        <w:tabs>
+          <w:tab w:val="num" w:pos="2160"/>
+        </w:tabs>
+        <w:ind w:left="2160" w:hanging="360"/>
+      </w:pPr>
+      <w:rPr>
+        <w:rFonts w:ascii="Wingdings" w:hAnsi="Wingdings" w:hint="default"/>
+        <w:sz w:val="20"/>
+      </w:rPr>
+    </w:lvl>
+    <w:lvl w:ilvl="3" w:tentative="1">
+      <w:start w:val="1"/>
+      <w:numFmt w:val="bullet"/>
+      <w:lvlText w:val=""/>
+      <w:lvlJc w:val="left"/>
+      <w:pPr>
+        <w:tabs>
+          <w:tab w:val="num" w:pos="2880"/>
+        </w:tabs>
+        <w:ind w:left="2880" w:hanging="360"/>
+      </w:pPr>
+      <w:rPr>
+        <w:rFonts w:ascii="Wingdings" w:hAnsi="Wingdings" w:hint="default"/>
+        <w:sz w:val="20"/>
+      </w:rPr>
+    </w:lvl>
+    <w:lvl w:ilvl="4" w:tentative="1">
+      <w:start w:val="1"/>
+      <w:numFmt w:val="bullet"/>
+      <w:lvlText w:val=""/>
+      <w:lvlJc w:val="left"/>
+      <w:pPr>
+        <w:tabs>
+          <w:tab w:val="num" w:pos="3600"/>
+        </w:tabs>
+        <w:ind w:left="3600" w:hanging="360"/>
+      </w:pPr>
+      <w:rPr>
+        <w:rFonts w:ascii="Wingdings" w:hAnsi="Wingdings" w:hint="default"/>
+        <w:sz w:val="20"/>
+      </w:rPr>
+    </w:lvl>
+    <w:lvl w:ilvl="5" w:tentative="1">
+      <w:start w:val="1"/>
+      <w:numFmt w:val="bullet"/>
+      <w:lvlText w:val=""/>
+      <w:lvlJc w:val="left"/>
+      <w:pPr>
+        <w:tabs>
+          <w:tab w:val="num" w:pos="4320"/>
+        </w:tabs>
+        <w:ind w:left="4320" w:hanging="360"/>
+      </w:pPr>
+      <w:rPr>
+        <w:rFonts w:ascii="Wingdings" w:hAnsi="Wingdings" w:hint="default"/>
+        <w:sz w:val="20"/>
+      </w:rPr>
+    </w:lvl>
+    <w:lvl w:ilvl="6" w:tentative="1">
+      <w:start w:val="1"/>
+      <w:numFmt w:val="bullet"/>
+      <w:lvlText w:val=""/>
+      <w:lvlJc w:val="left"/>
+      <w:pPr>
+        <w:tabs>
+          <w:tab w:val="num" w:pos="5040"/>
+        </w:tabs>
+        <w:ind w:left="5040" w:hanging="360"/>
+      </w:pPr>
+      <w:rPr>
+        <w:rFonts w:ascii="Wingdings" w:hAnsi="Wingdings" w:hint="default"/>
+        <w:sz w:val="20"/>
+      </w:rPr>
+    </w:lvl>
+    <w:lvl w:ilvl="7" w:tentative="1">
+      <w:start w:val="1"/>
+      <w:numFmt w:val="bullet"/>
+      <w:lvlText w:val=""/>
+      <w:lvlJc w:val="left"/>
+      <w:pPr>
+        <w:tabs>
+          <w:tab w:val="num" w:pos="5760"/>
+        </w:tabs>
+        <w:ind w:left="5760" w:hanging="360"/>
+      </w:pPr>
+      <w:rPr>
+        <w:rFonts w:ascii="Wingdings" w:hAnsi="Wingdings" w:hint="default"/>
+        <w:sz w:val="20"/>
+      </w:rPr>
+    </w:lvl>
+    <w:lvl w:ilvl="8" w:tentative="1">
+      <w:start w:val="1"/>
+      <w:numFmt w:val="bullet"/>
+      <w:lvlText w:val=""/>
+      <w:lvlJc w:val="left"/>
+      <w:pPr>
+        <w:tabs>
+          <w:tab w:val="num" w:pos="6480"/>
+        </w:tabs>
+        <w:ind w:left="6480" w:hanging="360"/>
+      </w:pPr>
+      <w:rPr>
+        <w:rFonts w:ascii="Wingdings" w:hAnsi="Wingdings" w:hint="default"/>
+        <w:sz w:val="20"/>
+      </w:rPr>
+    </w:lvl>
+  </w:abstractNum>
+  <w:abstractNum w:abstractNumId="39" w15:restartNumberingAfterBreak="0">
     <w:nsid w:val="4C786A81"/>
     <w:multiLevelType w:val="multilevel"/>
     <w:tmpl w:val="440CD090"/>
@@ -24999,7 +26600,156 @@
       </w:pPr>
     </w:lvl>
   </w:abstractNum>
-  <w:abstractNum w:abstractNumId="36" w15:restartNumberingAfterBreak="0">
+  <w:abstractNum w:abstractNumId="40" w15:restartNumberingAfterBreak="0">
+    <w:nsid w:val="51137F1A"/>
+    <w:multiLevelType w:val="multilevel"/>
+    <w:tmpl w:val="C9F4436A"/>
+    <w:lvl w:ilvl="0">
+      <w:start w:val="1"/>
+      <w:numFmt w:val="bullet"/>
+      <w:lvlText w:val=""/>
+      <w:lvlJc w:val="left"/>
+      <w:pPr>
+        <w:tabs>
+          <w:tab w:val="num" w:pos="720"/>
+        </w:tabs>
+        <w:ind w:left="720" w:hanging="360"/>
+      </w:pPr>
+      <w:rPr>
+        <w:rFonts w:ascii="Symbol" w:hAnsi="Symbol" w:hint="default"/>
+        <w:sz w:val="20"/>
+      </w:rPr>
+    </w:lvl>
+    <w:lvl w:ilvl="1" w:tentative="1">
+      <w:start w:val="1"/>
+      <w:numFmt w:val="bullet"/>
+      <w:lvlText w:val="o"/>
+      <w:lvlJc w:val="left"/>
+      <w:pPr>
+        <w:tabs>
+          <w:tab w:val="num" w:pos="1440"/>
+        </w:tabs>
+        <w:ind w:left="1440" w:hanging="360"/>
+      </w:pPr>
+      <w:rPr>
+        <w:rFonts w:ascii="Courier New" w:hAnsi="Courier New" w:hint="default"/>
+        <w:sz w:val="20"/>
+      </w:rPr>
+    </w:lvl>
+    <w:lvl w:ilvl="2" w:tentative="1">
+      <w:start w:val="1"/>
+      <w:numFmt w:val="bullet"/>
+      <w:lvlText w:val=""/>
+      <w:lvlJc w:val="left"/>
+      <w:pPr>
+        <w:tabs>
+          <w:tab w:val="num" w:pos="2160"/>
+        </w:tabs>
+        <w:ind w:left="2160" w:hanging="360"/>
+      </w:pPr>
+      <w:rPr>
+        <w:rFonts w:ascii="Wingdings" w:hAnsi="Wingdings" w:hint="default"/>
+        <w:sz w:val="20"/>
+      </w:rPr>
+    </w:lvl>
+    <w:lvl w:ilvl="3" w:tentative="1">
+      <w:start w:val="1"/>
+      <w:numFmt w:val="bullet"/>
+      <w:lvlText w:val=""/>
+      <w:lvlJc w:val="left"/>
+      <w:pPr>
+        <w:tabs>
+          <w:tab w:val="num" w:pos="2880"/>
+        </w:tabs>
+        <w:ind w:left="2880" w:hanging="360"/>
+      </w:pPr>
+      <w:rPr>
+        <w:rFonts w:ascii="Wingdings" w:hAnsi="Wingdings" w:hint="default"/>
+        <w:sz w:val="20"/>
+      </w:rPr>
+    </w:lvl>
+    <w:lvl w:ilvl="4" w:tentative="1">
+      <w:start w:val="1"/>
+      <w:numFmt w:val="bullet"/>
+      <w:lvlText w:val=""/>
+      <w:lvlJc w:val="left"/>
+      <w:pPr>
+        <w:tabs>
+          <w:tab w:val="num" w:pos="3600"/>
+        </w:tabs>
+        <w:ind w:left="3600" w:hanging="360"/>
+      </w:pPr>
+      <w:rPr>
+        <w:rFonts w:ascii="Wingdings" w:hAnsi="Wingdings" w:hint="default"/>
+        <w:sz w:val="20"/>
+      </w:rPr>
+    </w:lvl>
+    <w:lvl w:ilvl="5" w:tentative="1">
+      <w:start w:val="1"/>
+      <w:numFmt w:val="bullet"/>
+      <w:lvlText w:val=""/>
+      <w:lvlJc w:val="left"/>
+      <w:pPr>
+        <w:tabs>
+          <w:tab w:val="num" w:pos="4320"/>
+        </w:tabs>
+        <w:ind w:left="4320" w:hanging="360"/>
+      </w:pPr>
+      <w:rPr>
+        <w:rFonts w:ascii="Wingdings" w:hAnsi="Wingdings" w:hint="default"/>
+        <w:sz w:val="20"/>
+      </w:rPr>
+    </w:lvl>
+    <w:lvl w:ilvl="6" w:tentative="1">
+      <w:start w:val="1"/>
+      <w:numFmt w:val="bullet"/>
+      <w:lvlText w:val=""/>
+      <w:lvlJc w:val="left"/>
+      <w:pPr>
+        <w:tabs>
+          <w:tab w:val="num" w:pos="5040"/>
+        </w:tabs>
+        <w:ind w:left="5040" w:hanging="360"/>
+      </w:pPr>
+      <w:rPr>
+        <w:rFonts w:ascii="Wingdings" w:hAnsi="Wingdings" w:hint="default"/>
+        <w:sz w:val="20"/>
+      </w:rPr>
+    </w:lvl>
+    <w:lvl w:ilvl="7" w:tentative="1">
+      <w:start w:val="1"/>
+      <w:numFmt w:val="bullet"/>
+      <w:lvlText w:val=""/>
+      <w:lvlJc w:val="left"/>
+      <w:pPr>
+        <w:tabs>
+          <w:tab w:val="num" w:pos="5760"/>
+        </w:tabs>
+        <w:ind w:left="5760" w:hanging="360"/>
+      </w:pPr>
+      <w:rPr>
+        <w:rFonts w:ascii="Wingdings" w:hAnsi="Wingdings" w:hint="default"/>
+        <w:sz w:val="20"/>
+      </w:rPr>
+    </w:lvl>
+    <w:lvl w:ilvl="8" w:tentative="1">
+      <w:start w:val="1"/>
+      <w:numFmt w:val="bullet"/>
+      <w:lvlText w:val=""/>
+      <w:lvlJc w:val="left"/>
+      <w:pPr>
+        <w:tabs>
+          <w:tab w:val="num" w:pos="6480"/>
+        </w:tabs>
+        <w:ind w:left="6480" w:hanging="360"/>
+      </w:pPr>
+      <w:rPr>
+        <w:rFonts w:ascii="Wingdings" w:hAnsi="Wingdings" w:hint="default"/>
+        <w:sz w:val="20"/>
+      </w:rPr>
+    </w:lvl>
+  </w:abstractNum>
+  <w:abstractNum w:abstractNumId="41" w15:restartNumberingAfterBreak="0">
     <w:nsid w:val="51667281"/>
     <w:multiLevelType w:val="multilevel"/>
     <w:tmpl w:val="FECC5E1A"/>
@@ -25116,7 +26866,7 @@
       </w:pPr>
     </w:lvl>
   </w:abstractNum>
-  <w:abstractNum w:abstractNumId="37" w15:restartNumberingAfterBreak="0">
+  <w:abstractNum w:abstractNumId="42" w15:restartNumberingAfterBreak="0">
     <w:nsid w:val="51DE06C0"/>
     <w:multiLevelType w:val="multilevel"/>
     <w:tmpl w:val="4B9C00D8"/>
@@ -25265,7 +27015,7 @@
       </w:rPr>
     </w:lvl>
   </w:abstractNum>
-  <w:abstractNum w:abstractNumId="38" w15:restartNumberingAfterBreak="0">
+  <w:abstractNum w:abstractNumId="43" w15:restartNumberingAfterBreak="0">
     <w:nsid w:val="52E54FCF"/>
     <w:multiLevelType w:val="multilevel"/>
     <w:tmpl w:val="1F86C764"/>
@@ -25414,7 +27164,7 @@
       </w:rPr>
     </w:lvl>
   </w:abstractNum>
-  <w:abstractNum w:abstractNumId="39" w15:restartNumberingAfterBreak="0">
+  <w:abstractNum w:abstractNumId="44" w15:restartNumberingAfterBreak="0">
     <w:nsid w:val="55B665CD"/>
     <w:multiLevelType w:val="multilevel"/>
     <w:tmpl w:val="8AEAB8AA"/>
@@ -25535,7 +27285,7 @@
       </w:pPr>
     </w:lvl>
   </w:abstractNum>
-  <w:abstractNum w:abstractNumId="40" w15:restartNumberingAfterBreak="0">
+  <w:abstractNum w:abstractNumId="45" w15:restartNumberingAfterBreak="0">
     <w:nsid w:val="59A006DB"/>
     <w:multiLevelType w:val="multilevel"/>
     <w:tmpl w:val="3F2491E4"/>
@@ -25652,7 +27402,7 @@
       </w:pPr>
     </w:lvl>
   </w:abstractNum>
-  <w:abstractNum w:abstractNumId="41" w15:restartNumberingAfterBreak="0">
+  <w:abstractNum w:abstractNumId="46" w15:restartNumberingAfterBreak="0">
     <w:nsid w:val="5A8725A0"/>
     <w:multiLevelType w:val="multilevel"/>
     <w:tmpl w:val="268E7B8A"/>
@@ -25801,7 +27551,7 @@
       </w:rPr>
     </w:lvl>
   </w:abstractNum>
-  <w:abstractNum w:abstractNumId="42" w15:restartNumberingAfterBreak="0">
+  <w:abstractNum w:abstractNumId="47" w15:restartNumberingAfterBreak="0">
     <w:nsid w:val="5F1F7A31"/>
     <w:multiLevelType w:val="multilevel"/>
     <w:tmpl w:val="04D228EA"/>
@@ -25950,7 +27700,7 @@
       </w:rPr>
     </w:lvl>
   </w:abstractNum>
-  <w:abstractNum w:abstractNumId="43" w15:restartNumberingAfterBreak="0">
+  <w:abstractNum w:abstractNumId="48" w15:restartNumberingAfterBreak="0">
     <w:nsid w:val="61636336"/>
     <w:multiLevelType w:val="hybridMultilevel"/>
     <w:tmpl w:val="F3B2A6AA"/>
@@ -26039,7 +27789,7 @@
       </w:pPr>
     </w:lvl>
   </w:abstractNum>
-  <w:abstractNum w:abstractNumId="44" w15:restartNumberingAfterBreak="0">
+  <w:abstractNum w:abstractNumId="49" w15:restartNumberingAfterBreak="0">
     <w:nsid w:val="63D9471E"/>
     <w:multiLevelType w:val="multilevel"/>
     <w:tmpl w:val="FD0C4FE8"/>
@@ -26156,7 +27906,7 @@
       </w:pPr>
     </w:lvl>
   </w:abstractNum>
-  <w:abstractNum w:abstractNumId="45" w15:restartNumberingAfterBreak="0">
+  <w:abstractNum w:abstractNumId="50" w15:restartNumberingAfterBreak="0">
     <w:nsid w:val="686A0218"/>
     <w:multiLevelType w:val="multilevel"/>
     <w:tmpl w:val="198453D2"/>
@@ -26277,7 +28027,7 @@
       </w:pPr>
     </w:lvl>
   </w:abstractNum>
-  <w:abstractNum w:abstractNumId="46" w15:restartNumberingAfterBreak="0">
+  <w:abstractNum w:abstractNumId="51" w15:restartNumberingAfterBreak="0">
     <w:nsid w:val="69617115"/>
     <w:multiLevelType w:val="multilevel"/>
     <w:tmpl w:val="002A9E94"/>
@@ -26426,7 +28176,7 @@
       </w:rPr>
     </w:lvl>
   </w:abstractNum>
-  <w:abstractNum w:abstractNumId="47" w15:restartNumberingAfterBreak="0">
+  <w:abstractNum w:abstractNumId="52" w15:restartNumberingAfterBreak="0">
     <w:nsid w:val="6C22262B"/>
     <w:multiLevelType w:val="multilevel"/>
     <w:tmpl w:val="F0C094C0"/>
@@ -26575,7 +28325,305 @@
       </w:rPr>
     </w:lvl>
   </w:abstractNum>
-  <w:abstractNum w:abstractNumId="48" w15:restartNumberingAfterBreak="0">
+  <w:abstractNum w:abstractNumId="53" w15:restartNumberingAfterBreak="0">
+    <w:nsid w:val="70542743"/>
+    <w:multiLevelType w:val="multilevel"/>
+    <w:tmpl w:val="C8A4BF02"/>
+    <w:lvl w:ilvl="0">
+      <w:start w:val="1"/>
+      <w:numFmt w:val="bullet"/>
+      <w:lvlText w:val=""/>
+      <w:lvlJc w:val="left"/>
+      <w:pPr>
+        <w:tabs>
+          <w:tab w:val="num" w:pos="720"/>
+        </w:tabs>
+        <w:ind w:left="720" w:hanging="360"/>
+      </w:pPr>
+      <w:rPr>
+        <w:rFonts w:ascii="Symbol" w:hAnsi="Symbol" w:hint="default"/>
+        <w:sz w:val="20"/>
+      </w:rPr>
+    </w:lvl>
+    <w:lvl w:ilvl="1">
+      <w:start w:val="1"/>
+      <w:numFmt w:val="bullet"/>
+      <w:lvlText w:val="o"/>
+      <w:lvlJc w:val="left"/>
+      <w:pPr>
+        <w:tabs>
+          <w:tab w:val="num" w:pos="1440"/>
+        </w:tabs>
+        <w:ind w:left="1440" w:hanging="360"/>
+      </w:pPr>
+      <w:rPr>
+        <w:rFonts w:ascii="Courier New" w:hAnsi="Courier New" w:hint="default"/>
+        <w:sz w:val="20"/>
+      </w:rPr>
+    </w:lvl>
+    <w:lvl w:ilvl="2" w:tentative="1">
+      <w:start w:val="1"/>
+      <w:numFmt w:val="bullet"/>
+      <w:lvlText w:val=""/>
+      <w:lvlJc w:val="left"/>
+      <w:pPr>
+        <w:tabs>
+          <w:tab w:val="num" w:pos="2160"/>
+        </w:tabs>
+        <w:ind w:left="2160" w:hanging="360"/>
+      </w:pPr>
+      <w:rPr>
+        <w:rFonts w:ascii="Wingdings" w:hAnsi="Wingdings" w:hint="default"/>
+        <w:sz w:val="20"/>
+      </w:rPr>
+    </w:lvl>
+    <w:lvl w:ilvl="3" w:tentative="1">
+      <w:start w:val="1"/>
+      <w:numFmt w:val="bullet"/>
+      <w:lvlText w:val=""/>
+      <w:lvlJc w:val="left"/>
+      <w:pPr>
+        <w:tabs>
+          <w:tab w:val="num" w:pos="2880"/>
+        </w:tabs>
+        <w:ind w:left="2880" w:hanging="360"/>
+      </w:pPr>
+      <w:rPr>
+        <w:rFonts w:ascii="Wingdings" w:hAnsi="Wingdings" w:hint="default"/>
+        <w:sz w:val="20"/>
+      </w:rPr>
+    </w:lvl>
+    <w:lvl w:ilvl="4" w:tentative="1">
+      <w:start w:val="1"/>
+      <w:numFmt w:val="bullet"/>
+      <w:lvlText w:val=""/>
+      <w:lvlJc w:val="left"/>
+      <w:pPr>
+        <w:tabs>
+          <w:tab w:val="num" w:pos="3600"/>
+        </w:tabs>
+        <w:ind w:left="3600" w:hanging="360"/>
+      </w:pPr>
+      <w:rPr>
+        <w:rFonts w:ascii="Wingdings" w:hAnsi="Wingdings" w:hint="default"/>
+        <w:sz w:val="20"/>
+      </w:rPr>
+    </w:lvl>
+    <w:lvl w:ilvl="5" w:tentative="1">
+      <w:start w:val="1"/>
+      <w:numFmt w:val="bullet"/>
+      <w:lvlText w:val=""/>
+      <w:lvlJc w:val="left"/>
+      <w:pPr>
+        <w:tabs>
+          <w:tab w:val="num" w:pos="4320"/>
+        </w:tabs>
+        <w:ind w:left="4320" w:hanging="360"/>
+      </w:pPr>
+      <w:rPr>
+        <w:rFonts w:ascii="Wingdings" w:hAnsi="Wingdings" w:hint="default"/>
+        <w:sz w:val="20"/>
+      </w:rPr>
+    </w:lvl>
+    <w:lvl w:ilvl="6" w:tentative="1">
+      <w:start w:val="1"/>
+      <w:numFmt w:val="bullet"/>
+      <w:lvlText w:val=""/>
+      <w:lvlJc w:val="left"/>
+      <w:pPr>
+        <w:tabs>
+          <w:tab w:val="num" w:pos="5040"/>
+        </w:tabs>
+        <w:ind w:left="5040" w:hanging="360"/>
+      </w:pPr>
+      <w:rPr>
+        <w:rFonts w:ascii="Wingdings" w:hAnsi="Wingdings" w:hint="default"/>
+        <w:sz w:val="20"/>
+      </w:rPr>
+    </w:lvl>
+    <w:lvl w:ilvl="7" w:tentative="1">
+      <w:start w:val="1"/>
+      <w:numFmt w:val="bullet"/>
+      <w:lvlText w:val=""/>
+      <w:lvlJc w:val="left"/>
+      <w:pPr>
+        <w:tabs>
+          <w:tab w:val="num" w:pos="5760"/>
+        </w:tabs>
+        <w:ind w:left="5760" w:hanging="360"/>
+      </w:pPr>
+      <w:rPr>
+        <w:rFonts w:ascii="Wingdings" w:hAnsi="Wingdings" w:hint="default"/>
+        <w:sz w:val="20"/>
+      </w:rPr>
+    </w:lvl>
+    <w:lvl w:ilvl="8" w:tentative="1">
+      <w:start w:val="1"/>
+      <w:numFmt w:val="bullet"/>
+      <w:lvlText w:val=""/>
+      <w:lvlJc w:val="left"/>
+      <w:pPr>
+        <w:tabs>
+          <w:tab w:val="num" w:pos="6480"/>
+        </w:tabs>
+        <w:ind w:left="6480" w:hanging="360"/>
+      </w:pPr>
+      <w:rPr>
+        <w:rFonts w:ascii="Wingdings" w:hAnsi="Wingdings" w:hint="default"/>
+        <w:sz w:val="20"/>
+      </w:rPr>
+    </w:lvl>
+  </w:abstractNum>
+  <w:abstractNum w:abstractNumId="54" w15:restartNumberingAfterBreak="0">
+    <w:nsid w:val="732D5EFE"/>
+    <w:multiLevelType w:val="multilevel"/>
+    <w:tmpl w:val="20DE4E84"/>
+    <w:lvl w:ilvl="0">
+      <w:start w:val="1"/>
+      <w:numFmt w:val="bullet"/>
+      <w:lvlText w:val=""/>
+      <w:lvlJc w:val="left"/>
+      <w:pPr>
+        <w:tabs>
+          <w:tab w:val="num" w:pos="720"/>
+        </w:tabs>
+        <w:ind w:left="720" w:hanging="360"/>
+      </w:pPr>
+      <w:rPr>
+        <w:rFonts w:ascii="Symbol" w:hAnsi="Symbol" w:hint="default"/>
+        <w:sz w:val="20"/>
+      </w:rPr>
+    </w:lvl>
+    <w:lvl w:ilvl="1" w:tentative="1">
+      <w:start w:val="1"/>
+      <w:numFmt w:val="bullet"/>
+      <w:lvlText w:val="o"/>
+      <w:lvlJc w:val="left"/>
+      <w:pPr>
+        <w:tabs>
+          <w:tab w:val="num" w:pos="1440"/>
+        </w:tabs>
+        <w:ind w:left="1440" w:hanging="360"/>
+      </w:pPr>
+      <w:rPr>
+        <w:rFonts w:ascii="Courier New" w:hAnsi="Courier New" w:hint="default"/>
+        <w:sz w:val="20"/>
+      </w:rPr>
+    </w:lvl>
+    <w:lvl w:ilvl="2" w:tentative="1">
+      <w:start w:val="1"/>
+      <w:numFmt w:val="bullet"/>
+      <w:lvlText w:val=""/>
+      <w:lvlJc w:val="left"/>
+      <w:pPr>
+        <w:tabs>
+          <w:tab w:val="num" w:pos="2160"/>
+        </w:tabs>
+        <w:ind w:left="2160" w:hanging="360"/>
+      </w:pPr>
+      <w:rPr>
+        <w:rFonts w:ascii="Wingdings" w:hAnsi="Wingdings" w:hint="default"/>
+        <w:sz w:val="20"/>
+      </w:rPr>
+    </w:lvl>
+    <w:lvl w:ilvl="3" w:tentative="1">
+      <w:start w:val="1"/>
+      <w:numFmt w:val="bullet"/>
+      <w:lvlText w:val=""/>
+      <w:lvlJc w:val="left"/>
+      <w:pPr>
+        <w:tabs>
+          <w:tab w:val="num" w:pos="2880"/>
+        </w:tabs>
+        <w:ind w:left="2880" w:hanging="360"/>
+      </w:pPr>
+      <w:rPr>
+        <w:rFonts w:ascii="Wingdings" w:hAnsi="Wingdings" w:hint="default"/>
+        <w:sz w:val="20"/>
+      </w:rPr>
+    </w:lvl>
+    <w:lvl w:ilvl="4" w:tentative="1">
+      <w:start w:val="1"/>
+      <w:numFmt w:val="bullet"/>
+      <w:lvlText w:val=""/>
+      <w:lvlJc w:val="left"/>
+      <w:pPr>
+        <w:tabs>
+          <w:tab w:val="num" w:pos="3600"/>
+        </w:tabs>
+        <w:ind w:left="3600" w:hanging="360"/>
+      </w:pPr>
+      <w:rPr>
+        <w:rFonts w:ascii="Wingdings" w:hAnsi="Wingdings" w:hint="default"/>
+        <w:sz w:val="20"/>
+      </w:rPr>
+    </w:lvl>
+    <w:lvl w:ilvl="5" w:tentative="1">
+      <w:start w:val="1"/>
+      <w:numFmt w:val="bullet"/>
+      <w:lvlText w:val=""/>
+      <w:lvlJc w:val="left"/>
+      <w:pPr>
+        <w:tabs>
+          <w:tab w:val="num" w:pos="4320"/>
+        </w:tabs>
+        <w:ind w:left="4320" w:hanging="360"/>
+      </w:pPr>
+      <w:rPr>
+        <w:rFonts w:ascii="Wingdings" w:hAnsi="Wingdings" w:hint="default"/>
+        <w:sz w:val="20"/>
+      </w:rPr>
+    </w:lvl>
+    <w:lvl w:ilvl="6" w:tentative="1">
+      <w:start w:val="1"/>
+      <w:numFmt w:val="bullet"/>
+      <w:lvlText w:val=""/>
+      <w:lvlJc w:val="left"/>
+      <w:pPr>
+        <w:tabs>
+          <w:tab w:val="num" w:pos="5040"/>
+        </w:tabs>
+        <w:ind w:left="5040" w:hanging="360"/>
+      </w:pPr>
+      <w:rPr>
+        <w:rFonts w:ascii="Wingdings" w:hAnsi="Wingdings" w:hint="default"/>
+        <w:sz w:val="20"/>
+      </w:rPr>
+    </w:lvl>
+    <w:lvl w:ilvl="7" w:tentative="1">
+      <w:start w:val="1"/>
+      <w:numFmt w:val="bullet"/>
+      <w:lvlText w:val=""/>
+      <w:lvlJc w:val="left"/>
+      <w:pPr>
+        <w:tabs>
+          <w:tab w:val="num" w:pos="5760"/>
+        </w:tabs>
+        <w:ind w:left="5760" w:hanging="360"/>
+      </w:pPr>
+      <w:rPr>
+        <w:rFonts w:ascii="Wingdings" w:hAnsi="Wingdings" w:hint="default"/>
+        <w:sz w:val="20"/>
+      </w:rPr>
+    </w:lvl>
+    <w:lvl w:ilvl="8" w:tentative="1">
+      <w:start w:val="1"/>
+      <w:numFmt w:val="bullet"/>
+      <w:lvlText w:val=""/>
+      <w:lvlJc w:val="left"/>
+      <w:pPr>
+        <w:tabs>
+          <w:tab w:val="num" w:pos="6480"/>
+        </w:tabs>
+        <w:ind w:left="6480" w:hanging="360"/>
+      </w:pPr>
+      <w:rPr>
+        <w:rFonts w:ascii="Wingdings" w:hAnsi="Wingdings" w:hint="default"/>
+        <w:sz w:val="20"/>
+      </w:rPr>
+    </w:lvl>
+  </w:abstractNum>
+  <w:abstractNum w:abstractNumId="55" w15:restartNumberingAfterBreak="0">
     <w:nsid w:val="73792E9D"/>
     <w:multiLevelType w:val="multilevel"/>
     <w:tmpl w:val="0FB63E76"/>
@@ -26692,7 +28740,7 @@
       </w:pPr>
     </w:lvl>
   </w:abstractNum>
-  <w:abstractNum w:abstractNumId="49" w15:restartNumberingAfterBreak="0">
+  <w:abstractNum w:abstractNumId="56" w15:restartNumberingAfterBreak="0">
     <w:nsid w:val="749E164F"/>
     <w:multiLevelType w:val="multilevel"/>
     <w:tmpl w:val="2B4C56CC"/>
@@ -26813,7 +28861,156 @@
       </w:pPr>
     </w:lvl>
   </w:abstractNum>
-  <w:abstractNum w:abstractNumId="50" w15:restartNumberingAfterBreak="0">
+  <w:abstractNum w:abstractNumId="57" w15:restartNumberingAfterBreak="0">
+    <w:nsid w:val="79D07582"/>
+    <w:multiLevelType w:val="multilevel"/>
+    <w:tmpl w:val="77B01D18"/>
+    <w:lvl w:ilvl="0">
+      <w:start w:val="1"/>
+      <w:numFmt w:val="bullet"/>
+      <w:lvlText w:val=""/>
+      <w:lvlJc w:val="left"/>
+      <w:pPr>
+        <w:tabs>
+          <w:tab w:val="num" w:pos="720"/>
+        </w:tabs>
+        <w:ind w:left="720" w:hanging="360"/>
+      </w:pPr>
+      <w:rPr>
+        <w:rFonts w:ascii="Symbol" w:hAnsi="Symbol" w:hint="default"/>
+        <w:sz w:val="20"/>
+      </w:rPr>
+    </w:lvl>
+    <w:lvl w:ilvl="1" w:tentative="1">
+      <w:start w:val="1"/>
+      <w:numFmt w:val="bullet"/>
+      <w:lvlText w:val="o"/>
+      <w:lvlJc w:val="left"/>
+      <w:pPr>
+        <w:tabs>
+          <w:tab w:val="num" w:pos="1440"/>
+        </w:tabs>
+        <w:ind w:left="1440" w:hanging="360"/>
+      </w:pPr>
+      <w:rPr>
+        <w:rFonts w:ascii="Courier New" w:hAnsi="Courier New" w:hint="default"/>
+        <w:sz w:val="20"/>
+      </w:rPr>
+    </w:lvl>
+    <w:lvl w:ilvl="2" w:tentative="1">
+      <w:start w:val="1"/>
+      <w:numFmt w:val="bullet"/>
+      <w:lvlText w:val=""/>
+      <w:lvlJc w:val="left"/>
+      <w:pPr>
+        <w:tabs>
+          <w:tab w:val="num" w:pos="2160"/>
+        </w:tabs>
+        <w:ind w:left="2160" w:hanging="360"/>
+      </w:pPr>
+      <w:rPr>
+        <w:rFonts w:ascii="Wingdings" w:hAnsi="Wingdings" w:hint="default"/>
+        <w:sz w:val="20"/>
+      </w:rPr>
+    </w:lvl>
+    <w:lvl w:ilvl="3" w:tentative="1">
+      <w:start w:val="1"/>
+      <w:numFmt w:val="bullet"/>
+      <w:lvlText w:val=""/>
+      <w:lvlJc w:val="left"/>
+      <w:pPr>
+        <w:tabs>
+          <w:tab w:val="num" w:pos="2880"/>
+        </w:tabs>
+        <w:ind w:left="2880" w:hanging="360"/>
+      </w:pPr>
+      <w:rPr>
+        <w:rFonts w:ascii="Wingdings" w:hAnsi="Wingdings" w:hint="default"/>
+        <w:sz w:val="20"/>
+      </w:rPr>
+    </w:lvl>
+    <w:lvl w:ilvl="4" w:tentative="1">
+      <w:start w:val="1"/>
+      <w:numFmt w:val="bullet"/>
+      <w:lvlText w:val=""/>
+      <w:lvlJc w:val="left"/>
+      <w:pPr>
+        <w:tabs>
+          <w:tab w:val="num" w:pos="3600"/>
+        </w:tabs>
+        <w:ind w:left="3600" w:hanging="360"/>
+      </w:pPr>
+      <w:rPr>
+        <w:rFonts w:ascii="Wingdings" w:hAnsi="Wingdings" w:hint="default"/>
+        <w:sz w:val="20"/>
+      </w:rPr>
+    </w:lvl>
+    <w:lvl w:ilvl="5" w:tentative="1">
+      <w:start w:val="1"/>
+      <w:numFmt w:val="bullet"/>
+      <w:lvlText w:val=""/>
+      <w:lvlJc w:val="left"/>
+      <w:pPr>
+        <w:tabs>
+          <w:tab w:val="num" w:pos="4320"/>
+        </w:tabs>
+        <w:ind w:left="4320" w:hanging="360"/>
+      </w:pPr>
+      <w:rPr>
+        <w:rFonts w:ascii="Wingdings" w:hAnsi="Wingdings" w:hint="default"/>
+        <w:sz w:val="20"/>
+      </w:rPr>
+    </w:lvl>
+    <w:lvl w:ilvl="6" w:tentative="1">
+      <w:start w:val="1"/>
+      <w:numFmt w:val="bullet"/>
+      <w:lvlText w:val=""/>
+      <w:lvlJc w:val="left"/>
+      <w:pPr>
+        <w:tabs>
+          <w:tab w:val="num" w:pos="5040"/>
+        </w:tabs>
+        <w:ind w:left="5040" w:hanging="360"/>
+      </w:pPr>
+      <w:rPr>
+        <w:rFonts w:ascii="Wingdings" w:hAnsi="Wingdings" w:hint="default"/>
+        <w:sz w:val="20"/>
+      </w:rPr>
+    </w:lvl>
+    <w:lvl w:ilvl="7" w:tentative="1">
+      <w:start w:val="1"/>
+      <w:numFmt w:val="bullet"/>
+      <w:lvlText w:val=""/>
+      <w:lvlJc w:val="left"/>
+      <w:pPr>
+        <w:tabs>
+          <w:tab w:val="num" w:pos="5760"/>
+        </w:tabs>
+        <w:ind w:left="5760" w:hanging="360"/>
+      </w:pPr>
+      <w:rPr>
+        <w:rFonts w:ascii="Wingdings" w:hAnsi="Wingdings" w:hint="default"/>
+        <w:sz w:val="20"/>
+      </w:rPr>
+    </w:lvl>
+    <w:lvl w:ilvl="8" w:tentative="1">
+      <w:start w:val="1"/>
+      <w:numFmt w:val="bullet"/>
+      <w:lvlText w:val=""/>
+      <w:lvlJc w:val="left"/>
+      <w:pPr>
+        <w:tabs>
+          <w:tab w:val="num" w:pos="6480"/>
+        </w:tabs>
+        <w:ind w:left="6480" w:hanging="360"/>
+      </w:pPr>
+      <w:rPr>
+        <w:rFonts w:ascii="Wingdings" w:hAnsi="Wingdings" w:hint="default"/>
+        <w:sz w:val="20"/>
+      </w:rPr>
+    </w:lvl>
+  </w:abstractNum>
+  <w:abstractNum w:abstractNumId="58" w15:restartNumberingAfterBreak="0">
     <w:nsid w:val="7C2915B8"/>
     <w:multiLevelType w:val="multilevel"/>
     <w:tmpl w:val="D980BFAA"/>
@@ -26930,7 +29127,7 @@
       </w:pPr>
     </w:lvl>
   </w:abstractNum>
-  <w:abstractNum w:abstractNumId="51" w15:restartNumberingAfterBreak="0">
+  <w:abstractNum w:abstractNumId="59" w15:restartNumberingAfterBreak="0">
     <w:nsid w:val="7CA17FB9"/>
     <w:multiLevelType w:val="multilevel"/>
     <w:tmpl w:val="66AC5ABC"/>
@@ -27047,7 +29244,7 @@
       </w:pPr>
     </w:lvl>
   </w:abstractNum>
-  <w:abstractNum w:abstractNumId="52" w15:restartNumberingAfterBreak="0">
+  <w:abstractNum w:abstractNumId="60" w15:restartNumberingAfterBreak="0">
     <w:nsid w:val="7DD47C9E"/>
     <w:multiLevelType w:val="multilevel"/>
     <w:tmpl w:val="14820724"/>
@@ -27196,7 +29393,7 @@
       </w:rPr>
     </w:lvl>
   </w:abstractNum>
-  <w:abstractNum w:abstractNumId="53" w15:restartNumberingAfterBreak="0">
+  <w:abstractNum w:abstractNumId="61" w15:restartNumberingAfterBreak="0">
     <w:nsid w:val="7F7E61B9"/>
     <w:multiLevelType w:val="multilevel"/>
     <w:tmpl w:val="9490DBA0"/>
@@ -27345,7 +29542,7 @@
       </w:rPr>
     </w:lvl>
   </w:abstractNum>
-  <w:abstractNum w:abstractNumId="54" w15:restartNumberingAfterBreak="0">
+  <w:abstractNum w:abstractNumId="62" w15:restartNumberingAfterBreak="0">
     <w:nsid w:val="7FC21160"/>
     <w:multiLevelType w:val="multilevel"/>
     <w:tmpl w:val="7A80066C"/>
@@ -27463,171 +29660,195 @@
     </w:lvl>
   </w:abstractNum>
   <w:num w:numId="1">
-    <w:abstractNumId w:val="11"/>
+    <w:abstractNumId w:val="12"/>
   </w:num>
   <w:num w:numId="2">
-    <w:abstractNumId w:val="22"/>
+    <w:abstractNumId w:val="24"/>
   </w:num>
   <w:num w:numId="3">
-    <w:abstractNumId w:val="52"/>
+    <w:abstractNumId w:val="60"/>
   </w:num>
   <w:num w:numId="4">
-    <w:abstractNumId w:val="38"/>
+    <w:abstractNumId w:val="43"/>
   </w:num>
   <w:num w:numId="5">
     <w:abstractNumId w:val="0"/>
   </w:num>
   <w:num w:numId="6">
-    <w:abstractNumId w:val="23"/>
+    <w:abstractNumId w:val="25"/>
   </w:num>
   <w:num w:numId="7">
+    <w:abstractNumId w:val="33"/>
+  </w:num>
+  <w:num w:numId="8">
     <w:abstractNumId w:val="31"/>
   </w:num>
-  <w:num w:numId="8">
-    <w:abstractNumId w:val="29"/>
-  </w:num>
   <w:num w:numId="9">
-    <w:abstractNumId w:val="53"/>
+    <w:abstractNumId w:val="61"/>
   </w:num>
   <w:num w:numId="10">
-    <w:abstractNumId w:val="30"/>
+    <w:abstractNumId w:val="32"/>
   </w:num>
   <w:num w:numId="11">
-    <w:abstractNumId w:val="8"/>
+    <w:abstractNumId w:val="9"/>
   </w:num>
   <w:num w:numId="12">
+    <w:abstractNumId w:val="15"/>
+  </w:num>
+  <w:num w:numId="13">
+    <w:abstractNumId w:val="47"/>
+  </w:num>
+  <w:num w:numId="14">
     <w:abstractNumId w:val="13"/>
   </w:num>
-  <w:num w:numId="13">
-    <w:abstractNumId w:val="42"/>
-  </w:num>
-  <w:num w:numId="14">
-    <w:abstractNumId w:val="12"/>
-  </w:num>
   <w:num w:numId="15">
-    <w:abstractNumId w:val="41"/>
+    <w:abstractNumId w:val="46"/>
   </w:num>
   <w:num w:numId="16">
-    <w:abstractNumId w:val="10"/>
+    <w:abstractNumId w:val="11"/>
   </w:num>
   <w:num w:numId="17">
     <w:abstractNumId w:val="4"/>
   </w:num>
   <w:num w:numId="18">
-    <w:abstractNumId w:val="43"/>
+    <w:abstractNumId w:val="48"/>
   </w:num>
   <w:num w:numId="19">
-    <w:abstractNumId w:val="33"/>
+    <w:abstractNumId w:val="35"/>
   </w:num>
   <w:num w:numId="20">
     <w:abstractNumId w:val="6"/>
   </w:num>
   <w:num w:numId="21">
-    <w:abstractNumId w:val="46"/>
+    <w:abstractNumId w:val="51"/>
   </w:num>
   <w:num w:numId="22">
     <w:abstractNumId w:val="1"/>
   </w:num>
   <w:num w:numId="23">
-    <w:abstractNumId w:val="24"/>
+    <w:abstractNumId w:val="26"/>
   </w:num>
   <w:num w:numId="24">
-    <w:abstractNumId w:val="36"/>
+    <w:abstractNumId w:val="41"/>
   </w:num>
   <w:num w:numId="25">
     <w:abstractNumId w:val="3"/>
   </w:num>
   <w:num w:numId="26">
-    <w:abstractNumId w:val="51"/>
+    <w:abstractNumId w:val="59"/>
   </w:num>
   <w:num w:numId="27">
-    <w:abstractNumId w:val="48"/>
+    <w:abstractNumId w:val="55"/>
   </w:num>
   <w:num w:numId="28">
+    <w:abstractNumId w:val="19"/>
+  </w:num>
+  <w:num w:numId="29">
+    <w:abstractNumId w:val="27"/>
+  </w:num>
+  <w:num w:numId="30">
+    <w:abstractNumId w:val="58"/>
+  </w:num>
+  <w:num w:numId="31">
+    <w:abstractNumId w:val="23"/>
+  </w:num>
+  <w:num w:numId="32">
+    <w:abstractNumId w:val="10"/>
+  </w:num>
+  <w:num w:numId="33">
+    <w:abstractNumId w:val="22"/>
+  </w:num>
+  <w:num w:numId="34">
+    <w:abstractNumId w:val="29"/>
+  </w:num>
+  <w:num w:numId="35">
+    <w:abstractNumId w:val="28"/>
+  </w:num>
+  <w:num w:numId="36">
+    <w:abstractNumId w:val="39"/>
+  </w:num>
+  <w:num w:numId="37">
     <w:abstractNumId w:val="17"/>
   </w:num>
-  <w:num w:numId="29">
-    <w:abstractNumId w:val="25"/>
-  </w:num>
-  <w:num w:numId="30">
-    <w:abstractNumId w:val="50"/>
-  </w:num>
-  <w:num w:numId="31">
-    <w:abstractNumId w:val="21"/>
-  </w:num>
-  <w:num w:numId="32">
-    <w:abstractNumId w:val="9"/>
-  </w:num>
-  <w:num w:numId="33">
-    <w:abstractNumId w:val="20"/>
-  </w:num>
-  <w:num w:numId="34">
-    <w:abstractNumId w:val="27"/>
-  </w:num>
-  <w:num w:numId="35">
-    <w:abstractNumId w:val="26"/>
-  </w:num>
-  <w:num w:numId="36">
-    <w:abstractNumId w:val="35"/>
-  </w:num>
-  <w:num w:numId="37">
-    <w:abstractNumId w:val="15"/>
-  </w:num>
   <w:num w:numId="38">
-    <w:abstractNumId w:val="40"/>
+    <w:abstractNumId w:val="45"/>
   </w:num>
   <w:num w:numId="39">
     <w:abstractNumId w:val="2"/>
   </w:num>
   <w:num w:numId="40">
-    <w:abstractNumId w:val="34"/>
+    <w:abstractNumId w:val="36"/>
   </w:num>
   <w:num w:numId="41">
-    <w:abstractNumId w:val="45"/>
+    <w:abstractNumId w:val="50"/>
   </w:num>
   <w:num w:numId="42">
-    <w:abstractNumId w:val="18"/>
+    <w:abstractNumId w:val="20"/>
   </w:num>
   <w:num w:numId="43">
-    <w:abstractNumId w:val="39"/>
+    <w:abstractNumId w:val="44"/>
   </w:num>
   <w:num w:numId="44">
-    <w:abstractNumId w:val="44"/>
+    <w:abstractNumId w:val="49"/>
   </w:num>
   <w:num w:numId="45">
-    <w:abstractNumId w:val="54"/>
+    <w:abstractNumId w:val="62"/>
   </w:num>
   <w:num w:numId="46">
-    <w:abstractNumId w:val="49"/>
+    <w:abstractNumId w:val="56"/>
   </w:num>
   <w:num w:numId="47">
     <w:abstractNumId w:val="5"/>
   </w:num>
   <w:num w:numId="48">
-    <w:abstractNumId w:val="32"/>
+    <w:abstractNumId w:val="34"/>
   </w:num>
   <w:num w:numId="49">
+    <w:abstractNumId w:val="18"/>
+  </w:num>
+  <w:num w:numId="50">
+    <w:abstractNumId w:val="30"/>
+  </w:num>
+  <w:num w:numId="51">
     <w:abstractNumId w:val="16"/>
   </w:num>
-  <w:num w:numId="50">
-    <w:abstractNumId w:val="28"/>
-  </w:num>
-  <w:num w:numId="51">
-    <w:abstractNumId w:val="14"/>
-  </w:num>
   <w:num w:numId="52">
-    <w:abstractNumId w:val="37"/>
+    <w:abstractNumId w:val="42"/>
   </w:num>
   <w:num w:numId="53">
-    <w:abstractNumId w:val="47"/>
+    <w:abstractNumId w:val="52"/>
   </w:num>
   <w:num w:numId="54">
-    <w:abstractNumId w:val="19"/>
+    <w:abstractNumId w:val="21"/>
   </w:num>
   <w:num w:numId="55">
     <w:abstractNumId w:val="7"/>
   </w:num>
-  <w:numIdMacAtCleanup w:val="51"/>
+  <w:num w:numId="56">
+    <w:abstractNumId w:val="37"/>
+  </w:num>
+  <w:num w:numId="57">
+    <w:abstractNumId w:val="54"/>
+  </w:num>
+  <w:num w:numId="58">
+    <w:abstractNumId w:val="40"/>
+  </w:num>
+  <w:num w:numId="59">
+    <w:abstractNumId w:val="38"/>
+  </w:num>
+  <w:num w:numId="60">
+    <w:abstractNumId w:val="57"/>
+  </w:num>
+  <w:num w:numId="61">
+    <w:abstractNumId w:val="8"/>
+  </w:num>
+  <w:num w:numId="62">
+    <w:abstractNumId w:val="53"/>
+  </w:num>
+  <w:num w:numId="63">
+    <w:abstractNumId w:val="14"/>
+  </w:num>
+  <w:numIdMacAtCleanup w:val="63"/>
 </w:numbering>
 </file>
 
@@ -29099,7 +31320,7 @@
 </file>
 
 <file path=customXml/itemProps1.xml><?xml version="1.0" encoding="utf-8"?>
-<ds:datastoreItem xmlns:ds="http://schemas.openxmlformats.org/officeDocument/2006/customXml" ds:itemID="{E41F436C-1F2B-4206-B3B4-0439B847A91A}">
+<ds:datastoreItem xmlns:ds="http://schemas.openxmlformats.org/officeDocument/2006/customXml" ds:itemID="{12A86832-2489-4CA9-8F71-4C3D0C5A2FCD}">
   <ds:schemaRefs>
     <ds:schemaRef ds:uri="http://schemas.openxmlformats.org/officeDocument/2006/bibliography"/>
   </ds:schemaRefs>

</xml_diff>